<commit_message>
decorated, time to correct logic
</commit_message>
<xml_diff>
--- a/WrittenWork/PascalGrammarDecorated.docx
+++ b/WrittenWork/PascalGrammarDecorated.docx
@@ -7141,19 +7141,7 @@
         <w:rPr>
           <w:color w:val="ED96AA"/>
         </w:rPr>
-        <w:t>I</w:t>
-      </w:r>
-      <w:r>
-        <w:rPr>
-          <w:color w:val="ED96AA"/>
-        </w:rPr>
-        <w:t>f</w:t>
-      </w:r>
-      <w:r>
-        <w:rPr>
-          <w:color w:val="ED96AA"/>
-        </w:rPr>
-        <w:t xml:space="preserve"> pointer is null do nothing</w:t>
+        <w:t>If pointer is null do nothing</w:t>
       </w:r>
       <w:r>
         <w:rPr>
@@ -8461,61 +8449,44 @@
       <w:pPr>
         <w:rPr>
           <w:i/>
-          <w:highlight w:val="yellow"/>
-        </w:rPr>
-      </w:pPr>
-      <w:r>
-        <w:rPr>
-          <w:highlight w:val="yellow"/>
-        </w:rPr>
+        </w:rPr>
+      </w:pPr>
+      <w:r>
         <w:t>19.1</w:t>
       </w:r>
       <w:r>
-        <w:rPr>
-          <w:highlight w:val="yellow"/>
-        </w:rPr>
-        <w:tab/>
-      </w:r>
-      <w:proofErr w:type="spellStart"/>
-      <w:r>
-        <w:rPr>
-          <w:i/>
-          <w:highlight w:val="yellow"/>
+        <w:tab/>
+      </w:r>
+      <w:proofErr w:type="spellStart"/>
+      <w:r>
+        <w:rPr>
+          <w:i/>
         </w:rPr>
         <w:t>simple_expression</w:t>
       </w:r>
       <w:proofErr w:type="spellEnd"/>
       <w:r>
-        <w:rPr>
-          <w:highlight w:val="yellow"/>
-        </w:rPr>
         <w:tab/>
         <w:t xml:space="preserve">--&gt; </w:t>
       </w:r>
       <w:r>
-        <w:rPr>
-          <w:highlight w:val="yellow"/>
-        </w:rPr>
-        <w:tab/>
-      </w:r>
-      <w:r>
-        <w:rPr>
-          <w:i/>
-          <w:highlight w:val="yellow"/>
+        <w:tab/>
+      </w:r>
+      <w:r>
+        <w:rPr>
+          <w:i/>
         </w:rPr>
         <w:t xml:space="preserve">term </w:t>
       </w:r>
       <w:r>
         <w:rPr>
           <w:color w:val="ED7D31" w:themeColor="accent2"/>
-          <w:highlight w:val="yellow"/>
         </w:rPr>
         <w:t>(1)</w:t>
       </w:r>
       <w:r>
         <w:rPr>
           <w:i/>
-          <w:highlight w:val="yellow"/>
         </w:rPr>
         <w:t xml:space="preserve"> </w:t>
       </w:r>
@@ -8523,7 +8494,6 @@
       <w:r>
         <w:rPr>
           <w:i/>
-          <w:highlight w:val="yellow"/>
         </w:rPr>
         <w:t>simple_expression</w:t>
       </w:r>
@@ -8531,49 +8501,42 @@
       <w:r>
         <w:rPr>
           <w:i/>
-          <w:highlight w:val="yellow"/>
         </w:rPr>
         <w:t xml:space="preserve">’ </w:t>
       </w:r>
       <w:r>
         <w:rPr>
           <w:color w:val="ED7D31" w:themeColor="accent2"/>
-          <w:highlight w:val="yellow"/>
         </w:rPr>
         <w:t>(2)</w:t>
       </w:r>
       <w:r>
         <w:rPr>
           <w:i/>
-          <w:highlight w:val="yellow"/>
-        </w:rPr>
-        <w:tab/>
-      </w:r>
-      <w:r>
-        <w:rPr>
-          <w:i/>
-          <w:highlight w:val="yellow"/>
+        </w:rPr>
+        <w:tab/>
+      </w:r>
+      <w:r>
+        <w:rPr>
+          <w:i/>
         </w:rPr>
         <w:tab/>
       </w:r>
       <w:r>
         <w:rPr>
           <w:color w:val="FF0000"/>
-          <w:highlight w:val="yellow"/>
-        </w:rPr>
-        <w:t>VOID</w:t>
+        </w:rPr>
+        <w:t>TYPE</w:t>
       </w:r>
       <w:r>
         <w:rPr>
           <w:color w:val="FF0000"/>
-          <w:highlight w:val="yellow"/>
         </w:rPr>
         <w:tab/>
       </w:r>
       <w:r>
         <w:rPr>
           <w:color w:val="FF0000"/>
-          <w:highlight w:val="yellow"/>
         </w:rPr>
         <w:tab/>
       </w:r>
@@ -8581,7 +8544,6 @@
       <w:r>
         <w:rPr>
           <w:color w:val="5B9BD5" w:themeColor="accent5"/>
-          <w:highlight w:val="yellow"/>
         </w:rPr>
         <w:t>TYPE</w:t>
       </w:r>
@@ -8591,19 +8553,14 @@
       <w:pPr>
         <w:rPr>
           <w:color w:val="ED7D31" w:themeColor="accent2"/>
-          <w:highlight w:val="yellow"/>
-        </w:rPr>
-      </w:pPr>
-      <w:r>
-        <w:rPr>
-          <w:highlight w:val="yellow"/>
-        </w:rPr>
-        <w:tab/>
-      </w:r>
-      <w:r>
-        <w:rPr>
-          <w:color w:val="ED7D31" w:themeColor="accent2"/>
-          <w:highlight w:val="yellow"/>
+        </w:rPr>
+      </w:pPr>
+      <w:r>
+        <w:tab/>
+      </w:r>
+      <w:r>
+        <w:rPr>
+          <w:color w:val="ED7D31" w:themeColor="accent2"/>
         </w:rPr>
         <w:t>(1) {simple_expression</w:t>
       </w:r>
@@ -8611,7 +8568,6 @@
       <w:r>
         <w:rPr>
           <w:color w:val="ED7D31" w:themeColor="accent2"/>
-          <w:highlight w:val="yellow"/>
         </w:rPr>
         <w:t>’.</w:t>
       </w:r>
@@ -8619,7 +8575,6 @@
       <w:r>
         <w:rPr>
           <w:color w:val="ED7D31" w:themeColor="accent2"/>
-          <w:highlight w:val="yellow"/>
         </w:rPr>
         <w:t>i</w:t>
       </w:r>
@@ -8628,7 +8583,6 @@
       <w:r>
         <w:rPr>
           <w:color w:val="ED7D31" w:themeColor="accent2"/>
-          <w:highlight w:val="yellow"/>
         </w:rPr>
         <w:t xml:space="preserve"> := </w:t>
       </w:r>
@@ -8636,7 +8590,6 @@
       <w:r>
         <w:rPr>
           <w:color w:val="ED7D31" w:themeColor="accent2"/>
-          <w:highlight w:val="yellow"/>
         </w:rPr>
         <w:t>term.type</w:t>
       </w:r>
@@ -8644,7 +8597,6 @@
       <w:r>
         <w:rPr>
           <w:color w:val="ED7D31" w:themeColor="accent2"/>
-          <w:highlight w:val="yellow"/>
         </w:rPr>
         <w:t>}</w:t>
       </w:r>
@@ -8653,13 +8605,11 @@
       <w:pPr>
         <w:rPr>
           <w:color w:val="ED7D31" w:themeColor="accent2"/>
-          <w:highlight w:val="yellow"/>
-        </w:rPr>
-      </w:pPr>
-      <w:r>
-        <w:rPr>
-          <w:color w:val="ED7D31" w:themeColor="accent2"/>
-          <w:highlight w:val="yellow"/>
+        </w:rPr>
+      </w:pPr>
+      <w:r>
+        <w:rPr>
+          <w:color w:val="ED7D31" w:themeColor="accent2"/>
         </w:rPr>
         <w:tab/>
         <w:t>(2) {</w:t>
@@ -8668,7 +8618,6 @@
       <w:r>
         <w:rPr>
           <w:color w:val="ED7D31" w:themeColor="accent2"/>
-          <w:highlight w:val="yellow"/>
         </w:rPr>
         <w:t>simple_</w:t>
       </w:r>
@@ -8676,7 +8625,6 @@
       <w:r>
         <w:rPr>
           <w:color w:val="ED7D31" w:themeColor="accent2"/>
-          <w:highlight w:val="yellow"/>
         </w:rPr>
         <w:t>expression.type</w:t>
       </w:r>
@@ -8685,7 +8633,6 @@
       <w:r>
         <w:rPr>
           <w:color w:val="ED7D31" w:themeColor="accent2"/>
-          <w:highlight w:val="yellow"/>
         </w:rPr>
         <w:t xml:space="preserve"> := </w:t>
       </w:r>
@@ -8693,7 +8640,6 @@
       <w:r>
         <w:rPr>
           <w:color w:val="ED7D31" w:themeColor="accent2"/>
-          <w:highlight w:val="yellow"/>
         </w:rPr>
         <w:t>simple_expression’.type</w:t>
       </w:r>
@@ -8701,79 +8647,261 @@
       <w:r>
         <w:rPr>
           <w:color w:val="ED7D31" w:themeColor="accent2"/>
-          <w:highlight w:val="yellow"/>
         </w:rPr>
         <w:t>}</w:t>
       </w:r>
+    </w:p>
+    <w:p>
+      <w:pPr>
+        <w:rPr>
+          <w:i/>
+        </w:rPr>
+      </w:pPr>
+      <w:r>
+        <w:t>19.2</w:t>
+      </w:r>
+      <w:r>
+        <w:tab/>
+      </w:r>
+      <w:proofErr w:type="spellStart"/>
+      <w:r>
+        <w:rPr>
+          <w:i/>
+        </w:rPr>
+        <w:t>simple_expression</w:t>
+      </w:r>
+      <w:proofErr w:type="spellEnd"/>
+      <w:r>
+        <w:tab/>
+        <w:t xml:space="preserve">--&gt; </w:t>
+      </w:r>
+      <w:r>
+        <w:tab/>
+      </w:r>
+      <w:r>
+        <w:rPr>
+          <w:i/>
+        </w:rPr>
+        <w:t>sign term</w:t>
+      </w:r>
+      <w:r>
+        <w:rPr>
+          <w:i/>
+        </w:rPr>
+        <w:t xml:space="preserve"> </w:t>
+      </w:r>
+      <w:r>
+        <w:rPr>
+          <w:color w:val="ED7D31" w:themeColor="accent2"/>
+        </w:rPr>
+        <w:t>(1)</w:t>
+      </w:r>
+      <w:r>
+        <w:rPr>
+          <w:i/>
+        </w:rPr>
+        <w:t xml:space="preserve"> </w:t>
+      </w:r>
+      <w:proofErr w:type="spellStart"/>
+      <w:r>
+        <w:rPr>
+          <w:i/>
+        </w:rPr>
+        <w:t>simple_expression</w:t>
+      </w:r>
+      <w:proofErr w:type="spellEnd"/>
+      <w:r>
+        <w:rPr>
+          <w:i/>
+        </w:rPr>
+        <w:t>’</w:t>
+      </w:r>
+      <w:r>
+        <w:rPr>
+          <w:i/>
+        </w:rPr>
+        <w:t xml:space="preserve"> </w:t>
+      </w:r>
+      <w:r>
+        <w:rPr>
+          <w:color w:val="ED7D31" w:themeColor="accent2"/>
+        </w:rPr>
+        <w:t>(2)</w:t>
+      </w:r>
+    </w:p>
+    <w:p>
+      <w:pPr>
+        <w:rPr>
+          <w:color w:val="ED7D31" w:themeColor="accent2"/>
+        </w:rPr>
+      </w:pPr>
+      <w:r>
+        <w:lastRenderedPageBreak/>
+        <w:tab/>
+      </w:r>
+      <w:r>
+        <w:rPr>
+          <w:color w:val="ED7D31" w:themeColor="accent2"/>
+        </w:rPr>
+        <w:t>(1) {simple_expression</w:t>
+      </w:r>
+      <w:proofErr w:type="gramStart"/>
+      <w:r>
+        <w:rPr>
+          <w:color w:val="ED7D31" w:themeColor="accent2"/>
+        </w:rPr>
+        <w:t>’.</w:t>
+      </w:r>
+      <w:proofErr w:type="spellStart"/>
+      <w:r>
+        <w:rPr>
+          <w:color w:val="ED7D31" w:themeColor="accent2"/>
+        </w:rPr>
+        <w:t>i</w:t>
+      </w:r>
+      <w:proofErr w:type="spellEnd"/>
+      <w:proofErr w:type="gramEnd"/>
+      <w:r>
+        <w:rPr>
+          <w:color w:val="ED7D31" w:themeColor="accent2"/>
+        </w:rPr>
+        <w:t xml:space="preserve"> := </w:t>
+      </w:r>
+      <w:proofErr w:type="spellStart"/>
+      <w:r>
+        <w:rPr>
+          <w:color w:val="ED7D31" w:themeColor="accent2"/>
+        </w:rPr>
+        <w:t>term.type</w:t>
+      </w:r>
+      <w:proofErr w:type="spellEnd"/>
+      <w:r>
+        <w:rPr>
+          <w:color w:val="ED7D31" w:themeColor="accent2"/>
+        </w:rPr>
+        <w:t>}</w:t>
+      </w:r>
+    </w:p>
+    <w:p>
+      <w:pPr>
+        <w:rPr>
+          <w:color w:val="ED7D31" w:themeColor="accent2"/>
+        </w:rPr>
+      </w:pPr>
+      <w:r>
+        <w:rPr>
+          <w:color w:val="ED7D31" w:themeColor="accent2"/>
+        </w:rPr>
+        <w:tab/>
+        <w:t>(2) {</w:t>
+      </w:r>
+      <w:proofErr w:type="spellStart"/>
+      <w:r>
+        <w:rPr>
+          <w:color w:val="ED7D31" w:themeColor="accent2"/>
+        </w:rPr>
+        <w:t>simple_</w:t>
+      </w:r>
+      <w:proofErr w:type="gramStart"/>
+      <w:r>
+        <w:rPr>
+          <w:color w:val="ED7D31" w:themeColor="accent2"/>
+        </w:rPr>
+        <w:t>expression.type</w:t>
+      </w:r>
+      <w:proofErr w:type="spellEnd"/>
+      <w:proofErr w:type="gramEnd"/>
+      <w:r>
+        <w:rPr>
+          <w:color w:val="ED7D31" w:themeColor="accent2"/>
+        </w:rPr>
+        <w:t xml:space="preserve"> := </w:t>
+      </w:r>
+      <w:proofErr w:type="spellStart"/>
+      <w:r>
+        <w:rPr>
+          <w:color w:val="ED7D31" w:themeColor="accent2"/>
+        </w:rPr>
+        <w:t>simple_expression’.type</w:t>
+      </w:r>
+      <w:proofErr w:type="spellEnd"/>
+      <w:r>
+        <w:rPr>
+          <w:color w:val="ED7D31" w:themeColor="accent2"/>
+        </w:rPr>
+        <w:t>}</w:t>
+      </w:r>
+    </w:p>
+    <w:p>
+      <w:pPr>
+        <w:rPr>
+          <w:color w:val="5B9BD5" w:themeColor="accent5"/>
+        </w:rPr>
+      </w:pPr>
       <w:bookmarkStart w:id="0" w:name="_GoBack"/>
       <w:bookmarkEnd w:id="0"/>
-    </w:p>
-    <w:p>
-      <w:pPr>
-        <w:rPr>
-          <w:i/>
-          <w:highlight w:val="yellow"/>
-        </w:rPr>
-      </w:pPr>
-      <w:r>
-        <w:rPr>
-          <w:highlight w:val="yellow"/>
-        </w:rPr>
-        <w:t>19.2</w:t>
-      </w:r>
-      <w:r>
-        <w:rPr>
-          <w:highlight w:val="yellow"/>
-        </w:rPr>
-        <w:tab/>
-      </w:r>
-      <w:proofErr w:type="spellStart"/>
-      <w:r>
-        <w:rPr>
-          <w:i/>
-          <w:highlight w:val="yellow"/>
+      <w:r>
+        <w:t>19.3</w:t>
+      </w:r>
+      <w:r>
+        <w:t>.1</w:t>
+      </w:r>
+      <w:r>
+        <w:tab/>
+      </w:r>
+      <w:proofErr w:type="spellStart"/>
+      <w:r>
+        <w:rPr>
+          <w:i/>
         </w:rPr>
         <w:t>simple_expression</w:t>
       </w:r>
       <w:proofErr w:type="spellEnd"/>
       <w:r>
         <w:rPr>
-          <w:highlight w:val="yellow"/>
-        </w:rPr>
+          <w:i/>
+        </w:rPr>
+        <w:t>’</w:t>
+      </w:r>
+      <w:r>
         <w:tab/>
         <w:t xml:space="preserve">--&gt; </w:t>
       </w:r>
       <w:r>
-        <w:rPr>
-          <w:highlight w:val="yellow"/>
-        </w:rPr>
-        <w:tab/>
-      </w:r>
-      <w:r>
-        <w:rPr>
-          <w:i/>
-          <w:highlight w:val="yellow"/>
-        </w:rPr>
-        <w:t>sign term</w:t>
-      </w:r>
-      <w:r>
-        <w:rPr>
-          <w:i/>
-          <w:highlight w:val="yellow"/>
-        </w:rPr>
+        <w:tab/>
+      </w:r>
+      <w:proofErr w:type="spellStart"/>
+      <w:r>
+        <w:rPr>
+          <w:b/>
+        </w:rPr>
+        <w:t>addop</w:t>
+      </w:r>
+      <w:proofErr w:type="spellEnd"/>
+      <w:r>
         <w:t xml:space="preserve"> </w:t>
       </w:r>
       <w:r>
         <w:rPr>
-          <w:color w:val="ED7D31" w:themeColor="accent2"/>
-          <w:highlight w:val="yellow"/>
+          <w:i/>
+        </w:rPr>
+        <w:t>term</w:t>
+      </w:r>
+      <w:r>
+        <w:rPr>
+          <w:i/>
+        </w:rPr>
+        <w:t xml:space="preserve"> </w:t>
+      </w:r>
+      <w:r>
+        <w:rPr>
+          <w:color w:val="ED7D31" w:themeColor="accent2"/>
         </w:rPr>
         <w:t>(1)</w:t>
       </w:r>
       <w:r>
         <w:rPr>
           <w:i/>
-          <w:highlight w:val="yellow"/>
         </w:rPr>
         <w:t xml:space="preserve"> </w:t>
       </w:r>
@@ -8781,7 +8909,6 @@
       <w:r>
         <w:rPr>
           <w:i/>
-          <w:highlight w:val="yellow"/>
         </w:rPr>
         <w:t>simple_expression</w:t>
       </w:r>
@@ -8789,335 +8916,75 @@
       <w:r>
         <w:rPr>
           <w:i/>
-          <w:highlight w:val="yellow"/>
         </w:rPr>
         <w:t>’</w:t>
       </w:r>
       <w:r>
         <w:rPr>
           <w:i/>
-          <w:highlight w:val="yellow"/>
         </w:rPr>
         <w:t xml:space="preserve"> </w:t>
       </w:r>
       <w:r>
         <w:rPr>
           <w:color w:val="ED7D31" w:themeColor="accent2"/>
-          <w:highlight w:val="yellow"/>
         </w:rPr>
         <w:t>(2)</w:t>
       </w:r>
-    </w:p>
-    <w:p>
-      <w:pPr>
-        <w:rPr>
-          <w:color w:val="ED7D31" w:themeColor="accent2"/>
-          <w:highlight w:val="yellow"/>
-        </w:rPr>
-      </w:pPr>
-      <w:r>
-        <w:rPr>
-          <w:highlight w:val="yellow"/>
-        </w:rPr>
-        <w:lastRenderedPageBreak/>
-        <w:tab/>
-      </w:r>
-      <w:r>
-        <w:rPr>
-          <w:color w:val="ED7D31" w:themeColor="accent2"/>
-          <w:highlight w:val="yellow"/>
-        </w:rPr>
-        <w:t>(1) {simple_expression</w:t>
-      </w:r>
-      <w:proofErr w:type="gramStart"/>
-      <w:r>
-        <w:rPr>
-          <w:color w:val="ED7D31" w:themeColor="accent2"/>
-          <w:highlight w:val="yellow"/>
-        </w:rPr>
-        <w:t>’.</w:t>
-      </w:r>
-      <w:proofErr w:type="spellStart"/>
-      <w:r>
-        <w:rPr>
-          <w:color w:val="ED7D31" w:themeColor="accent2"/>
-          <w:highlight w:val="yellow"/>
-        </w:rPr>
-        <w:t>i</w:t>
-      </w:r>
-      <w:proofErr w:type="spellEnd"/>
-      <w:proofErr w:type="gramEnd"/>
-      <w:r>
-        <w:rPr>
-          <w:color w:val="ED7D31" w:themeColor="accent2"/>
-          <w:highlight w:val="yellow"/>
-        </w:rPr>
-        <w:t xml:space="preserve"> := </w:t>
-      </w:r>
-      <w:proofErr w:type="spellStart"/>
-      <w:r>
-        <w:rPr>
-          <w:color w:val="ED7D31" w:themeColor="accent2"/>
-          <w:highlight w:val="yellow"/>
-        </w:rPr>
-        <w:t>term.type</w:t>
-      </w:r>
-      <w:proofErr w:type="spellEnd"/>
-      <w:r>
-        <w:rPr>
-          <w:color w:val="ED7D31" w:themeColor="accent2"/>
-          <w:highlight w:val="yellow"/>
-        </w:rPr>
-        <w:t>}</w:t>
-      </w:r>
-    </w:p>
-    <w:p>
-      <w:pPr>
-        <w:rPr>
-          <w:color w:val="ED7D31" w:themeColor="accent2"/>
-          <w:highlight w:val="yellow"/>
-        </w:rPr>
-      </w:pPr>
-      <w:r>
-        <w:rPr>
-          <w:color w:val="ED7D31" w:themeColor="accent2"/>
-          <w:highlight w:val="yellow"/>
-        </w:rPr>
-        <w:tab/>
-        <w:t>(2) {</w:t>
-      </w:r>
-      <w:proofErr w:type="spellStart"/>
-      <w:r>
-        <w:rPr>
-          <w:color w:val="ED7D31" w:themeColor="accent2"/>
-          <w:highlight w:val="yellow"/>
-        </w:rPr>
-        <w:t>simple_</w:t>
-      </w:r>
-      <w:proofErr w:type="gramStart"/>
-      <w:r>
-        <w:rPr>
-          <w:color w:val="ED7D31" w:themeColor="accent2"/>
-          <w:highlight w:val="yellow"/>
-        </w:rPr>
-        <w:t>expression.type</w:t>
-      </w:r>
-      <w:proofErr w:type="spellEnd"/>
-      <w:proofErr w:type="gramEnd"/>
-      <w:r>
-        <w:rPr>
-          <w:color w:val="ED7D31" w:themeColor="accent2"/>
-          <w:highlight w:val="yellow"/>
-        </w:rPr>
-        <w:t xml:space="preserve"> := </w:t>
-      </w:r>
-      <w:proofErr w:type="spellStart"/>
-      <w:r>
-        <w:rPr>
-          <w:color w:val="ED7D31" w:themeColor="accent2"/>
-          <w:highlight w:val="yellow"/>
-        </w:rPr>
-        <w:t>simple_expression’.type</w:t>
-      </w:r>
-      <w:proofErr w:type="spellEnd"/>
-      <w:r>
-        <w:rPr>
-          <w:color w:val="ED7D31" w:themeColor="accent2"/>
-          <w:highlight w:val="yellow"/>
-        </w:rPr>
-        <w:t>}</w:t>
-      </w:r>
-    </w:p>
-    <w:p>
-      <w:pPr>
+      <w:r>
+        <w:rPr>
+          <w:i/>
+        </w:rPr>
+        <w:tab/>
+      </w:r>
+      <w:r>
+        <w:rPr>
+          <w:color w:val="FF0000"/>
+        </w:rPr>
+        <w:t>TYPE</w:t>
+      </w:r>
+      <w:r>
+        <w:rPr>
+          <w:color w:val="FF0000"/>
+        </w:rPr>
+        <w:tab/>
+      </w:r>
+      <w:r>
+        <w:rPr>
+          <w:color w:val="FF0000"/>
+        </w:rPr>
+        <w:tab/>
+      </w:r>
+      <w:proofErr w:type="spellStart"/>
+      <w:r>
         <w:rPr>
           <w:color w:val="5B9BD5" w:themeColor="accent5"/>
-          <w:highlight w:val="yellow"/>
-        </w:rPr>
-      </w:pPr>
-      <w:r>
-        <w:rPr>
-          <w:highlight w:val="yellow"/>
-        </w:rPr>
-        <w:t>19.3</w:t>
-      </w:r>
-      <w:r>
-        <w:rPr>
-          <w:highlight w:val="yellow"/>
-        </w:rPr>
-        <w:t>.1</w:t>
-      </w:r>
-      <w:r>
-        <w:rPr>
-          <w:highlight w:val="yellow"/>
-        </w:rPr>
-        <w:tab/>
-      </w:r>
-      <w:proofErr w:type="spellStart"/>
-      <w:r>
-        <w:rPr>
-          <w:i/>
-          <w:highlight w:val="yellow"/>
-        </w:rPr>
-        <w:t>simple_expression</w:t>
-      </w:r>
-      <w:proofErr w:type="spellEnd"/>
-      <w:r>
-        <w:rPr>
-          <w:i/>
-          <w:highlight w:val="yellow"/>
-        </w:rPr>
-        <w:t>’</w:t>
-      </w:r>
-      <w:r>
-        <w:rPr>
-          <w:highlight w:val="yellow"/>
-        </w:rPr>
-        <w:tab/>
-        <w:t xml:space="preserve">--&gt; </w:t>
-      </w:r>
-      <w:r>
-        <w:rPr>
-          <w:highlight w:val="yellow"/>
-        </w:rPr>
-        <w:tab/>
-      </w:r>
-      <w:proofErr w:type="spellStart"/>
-      <w:r>
-        <w:rPr>
-          <w:b/>
-          <w:highlight w:val="yellow"/>
-        </w:rPr>
-        <w:t>addop</w:t>
-      </w:r>
-      <w:proofErr w:type="spellEnd"/>
-      <w:r>
-        <w:rPr>
-          <w:highlight w:val="yellow"/>
-        </w:rPr>
-        <w:t xml:space="preserve"> </w:t>
-      </w:r>
-      <w:r>
-        <w:rPr>
-          <w:i/>
-          <w:highlight w:val="yellow"/>
-        </w:rPr>
-        <w:t>term</w:t>
-      </w:r>
-      <w:r>
-        <w:rPr>
-          <w:i/>
-          <w:highlight w:val="yellow"/>
-        </w:rPr>
-        <w:t xml:space="preserve"> </w:t>
-      </w:r>
-      <w:r>
-        <w:rPr>
-          <w:color w:val="ED7D31" w:themeColor="accent2"/>
-          <w:highlight w:val="yellow"/>
+        </w:rPr>
+        <w:t>TYPE</w:t>
+      </w:r>
+      <w:proofErr w:type="spellEnd"/>
+    </w:p>
+    <w:p>
+      <w:pPr>
+        <w:rPr>
+          <w:color w:val="ED7D31" w:themeColor="accent2"/>
+        </w:rPr>
+      </w:pPr>
+      <w:r>
+        <w:rPr>
+          <w:color w:val="5B9BD5" w:themeColor="accent5"/>
+        </w:rPr>
+        <w:tab/>
+      </w:r>
+      <w:r>
+        <w:rPr>
+          <w:color w:val="ED7D31" w:themeColor="accent2"/>
         </w:rPr>
         <w:t>(1)</w:t>
       </w:r>
       <w:r>
         <w:rPr>
-          <w:i/>
-          <w:highlight w:val="yellow"/>
-        </w:rPr>
-        <w:t xml:space="preserve"> </w:t>
-      </w:r>
-      <w:proofErr w:type="spellStart"/>
-      <w:r>
-        <w:rPr>
-          <w:i/>
-          <w:highlight w:val="yellow"/>
-        </w:rPr>
-        <w:t>simple_expression</w:t>
-      </w:r>
-      <w:proofErr w:type="spellEnd"/>
-      <w:r>
-        <w:rPr>
-          <w:i/>
-          <w:highlight w:val="yellow"/>
-        </w:rPr>
-        <w:t>’</w:t>
-      </w:r>
-      <w:r>
-        <w:rPr>
-          <w:i/>
-          <w:highlight w:val="yellow"/>
-        </w:rPr>
-        <w:t xml:space="preserve"> </w:t>
-      </w:r>
-      <w:r>
-        <w:rPr>
-          <w:color w:val="ED7D31" w:themeColor="accent2"/>
-          <w:highlight w:val="yellow"/>
-        </w:rPr>
-        <w:t>(2)</w:t>
-      </w:r>
-      <w:r>
-        <w:rPr>
-          <w:i/>
-          <w:highlight w:val="yellow"/>
-        </w:rPr>
-        <w:tab/>
-      </w:r>
-      <w:r>
-        <w:rPr>
-          <w:color w:val="FF0000"/>
-          <w:highlight w:val="yellow"/>
-        </w:rPr>
-        <w:t>TYPE</w:t>
-      </w:r>
-      <w:r>
-        <w:rPr>
-          <w:color w:val="FF0000"/>
-          <w:highlight w:val="yellow"/>
-        </w:rPr>
-        <w:tab/>
-      </w:r>
-      <w:r>
-        <w:rPr>
-          <w:color w:val="FF0000"/>
-          <w:highlight w:val="yellow"/>
-        </w:rPr>
-        <w:tab/>
-      </w:r>
-      <w:proofErr w:type="spellStart"/>
-      <w:r>
-        <w:rPr>
-          <w:color w:val="5B9BD5" w:themeColor="accent5"/>
-          <w:highlight w:val="yellow"/>
-        </w:rPr>
-        <w:t>TYPE</w:t>
-      </w:r>
-      <w:proofErr w:type="spellEnd"/>
-    </w:p>
-    <w:p>
-      <w:pPr>
-        <w:rPr>
-          <w:color w:val="ED7D31" w:themeColor="accent2"/>
-          <w:highlight w:val="yellow"/>
-        </w:rPr>
-      </w:pPr>
-      <w:r>
-        <w:rPr>
-          <w:color w:val="5B9BD5" w:themeColor="accent5"/>
-          <w:highlight w:val="yellow"/>
-        </w:rPr>
-        <w:tab/>
-      </w:r>
-      <w:r>
-        <w:rPr>
-          <w:color w:val="ED7D31" w:themeColor="accent2"/>
-          <w:highlight w:val="yellow"/>
-        </w:rPr>
-        <w:t>(1)</w:t>
-      </w:r>
-      <w:r>
-        <w:rPr>
-          <w:color w:val="ED7D31" w:themeColor="accent2"/>
-          <w:highlight w:val="yellow"/>
+          <w:color w:val="ED7D31" w:themeColor="accent2"/>
         </w:rPr>
         <w:t xml:space="preserve"> </w:t>
       </w:r>
@@ -9147,20 +9014,17 @@
             <w:pPr>
               <w:rPr>
                 <w:color w:val="ED7D31" w:themeColor="accent2"/>
-                <w:highlight w:val="yellow"/>
               </w:rPr>
             </w:pPr>
             <w:r>
               <w:rPr>
                 <w:color w:val="ED7D31" w:themeColor="accent2"/>
-                <w:highlight w:val="yellow"/>
               </w:rPr>
               <w:t>se</w:t>
             </w:r>
             <w:r>
               <w:rPr>
                 <w:color w:val="ED7D31" w:themeColor="accent2"/>
-                <w:highlight w:val="yellow"/>
                 <w:vertAlign w:val="subscript"/>
               </w:rPr>
               <w:t>2</w:t>
@@ -9169,7 +9033,6 @@
             <w:r>
               <w:rPr>
                 <w:color w:val="ED7D31" w:themeColor="accent2"/>
-                <w:highlight w:val="yellow"/>
               </w:rPr>
               <w:t>’.i</w:t>
             </w:r>
@@ -9177,7 +9040,6 @@
             <w:r>
               <w:rPr>
                 <w:color w:val="ED7D31" w:themeColor="accent2"/>
-                <w:highlight w:val="yellow"/>
               </w:rPr>
               <w:t xml:space="preserve"> (out)</w:t>
             </w:r>
@@ -9192,7 +9054,6 @@
               <w:cnfStyle w:val="100000000000" w:firstRow="1" w:lastRow="0" w:firstColumn="0" w:lastColumn="0" w:oddVBand="0" w:evenVBand="0" w:oddHBand="0" w:evenHBand="0" w:firstRowFirstColumn="0" w:firstRowLastColumn="0" w:lastRowFirstColumn="0" w:lastRowLastColumn="0"/>
               <w:rPr>
                 <w:color w:val="ED7D31" w:themeColor="accent2"/>
-                <w:highlight w:val="yellow"/>
               </w:rPr>
             </w:pPr>
             <w:proofErr w:type="spellStart"/>
@@ -9200,7 +9061,6 @@
             <w:r>
               <w:rPr>
                 <w:color w:val="ED7D31" w:themeColor="accent2"/>
-                <w:highlight w:val="yellow"/>
               </w:rPr>
               <w:t>term.type</w:t>
             </w:r>
@@ -9209,7 +9069,6 @@
             <w:r>
               <w:rPr>
                 <w:color w:val="ED7D31" w:themeColor="accent2"/>
-                <w:highlight w:val="yellow"/>
               </w:rPr>
               <w:t xml:space="preserve"> (in)</w:t>
             </w:r>
@@ -9224,7 +9083,6 @@
               <w:cnfStyle w:val="100000000000" w:firstRow="1" w:lastRow="0" w:firstColumn="0" w:lastColumn="0" w:oddVBand="0" w:evenVBand="0" w:oddHBand="0" w:evenHBand="0" w:firstRowFirstColumn="0" w:firstRowLastColumn="0" w:lastRowFirstColumn="0" w:lastRowLastColumn="0"/>
               <w:rPr>
                 <w:color w:val="ED7D31" w:themeColor="accent2"/>
-                <w:highlight w:val="yellow"/>
               </w:rPr>
             </w:pPr>
             <w:proofErr w:type="spellStart"/>
@@ -9232,7 +9090,6 @@
             <w:r>
               <w:rPr>
                 <w:color w:val="ED7D31" w:themeColor="accent2"/>
-                <w:highlight w:val="yellow"/>
               </w:rPr>
               <w:t>addop.op</w:t>
             </w:r>
@@ -9241,7 +9098,6 @@
             <w:r>
               <w:rPr>
                 <w:color w:val="ED7D31" w:themeColor="accent2"/>
-                <w:highlight w:val="yellow"/>
               </w:rPr>
               <w:t xml:space="preserve"> (in)</w:t>
             </w:r>
@@ -9256,20 +9112,17 @@
               <w:cnfStyle w:val="100000000000" w:firstRow="1" w:lastRow="0" w:firstColumn="0" w:lastColumn="0" w:oddVBand="0" w:evenVBand="0" w:oddHBand="0" w:evenHBand="0" w:firstRowFirstColumn="0" w:firstRowLastColumn="0" w:lastRowFirstColumn="0" w:lastRowLastColumn="0"/>
               <w:rPr>
                 <w:color w:val="ED7D31" w:themeColor="accent2"/>
-                <w:highlight w:val="yellow"/>
               </w:rPr>
             </w:pPr>
             <w:r>
               <w:rPr>
                 <w:color w:val="ED7D31" w:themeColor="accent2"/>
-                <w:highlight w:val="yellow"/>
               </w:rPr>
               <w:t>se</w:t>
             </w:r>
             <w:r>
               <w:rPr>
                 <w:color w:val="ED7D31" w:themeColor="accent2"/>
-                <w:highlight w:val="yellow"/>
                 <w:vertAlign w:val="subscript"/>
               </w:rPr>
               <w:t>1</w:t>
@@ -9278,7 +9131,6 @@
             <w:r>
               <w:rPr>
                 <w:color w:val="ED7D31" w:themeColor="accent2"/>
-                <w:highlight w:val="yellow"/>
               </w:rPr>
               <w:t>’.i</w:t>
             </w:r>
@@ -9286,7 +9138,6 @@
             <w:r>
               <w:rPr>
                 <w:color w:val="ED7D31" w:themeColor="accent2"/>
-                <w:highlight w:val="yellow"/>
               </w:rPr>
               <w:t xml:space="preserve"> (in)</w:t>
             </w:r>
@@ -9304,14 +9155,12 @@
               <w:rPr>
                 <w:b w:val="0"/>
                 <w:color w:val="ED7D31" w:themeColor="accent2"/>
-                <w:highlight w:val="yellow"/>
               </w:rPr>
             </w:pPr>
             <w:r>
               <w:rPr>
                 <w:b w:val="0"/>
                 <w:color w:val="ED7D31" w:themeColor="accent2"/>
-                <w:highlight w:val="yellow"/>
               </w:rPr>
               <w:t>INT</w:t>
             </w:r>
@@ -9326,13 +9175,11 @@
               <w:cnfStyle w:val="000000000000" w:firstRow="0" w:lastRow="0" w:firstColumn="0" w:lastColumn="0" w:oddVBand="0" w:evenVBand="0" w:oddHBand="0" w:evenHBand="0" w:firstRowFirstColumn="0" w:firstRowLastColumn="0" w:lastRowFirstColumn="0" w:lastRowLastColumn="0"/>
               <w:rPr>
                 <w:color w:val="ED7D31" w:themeColor="accent2"/>
-                <w:highlight w:val="yellow"/>
               </w:rPr>
             </w:pPr>
             <w:r>
               <w:rPr>
                 <w:color w:val="ED7D31" w:themeColor="accent2"/>
-                <w:highlight w:val="yellow"/>
               </w:rPr>
               <w:t>INT</w:t>
             </w:r>
@@ -9347,13 +9194,11 @@
               <w:cnfStyle w:val="000000000000" w:firstRow="0" w:lastRow="0" w:firstColumn="0" w:lastColumn="0" w:oddVBand="0" w:evenVBand="0" w:oddHBand="0" w:evenHBand="0" w:firstRowFirstColumn="0" w:firstRowLastColumn="0" w:lastRowFirstColumn="0" w:lastRowLastColumn="0"/>
               <w:rPr>
                 <w:color w:val="ED7D31" w:themeColor="accent2"/>
-                <w:highlight w:val="yellow"/>
               </w:rPr>
             </w:pPr>
             <w:r>
               <w:rPr>
                 <w:color w:val="ED7D31" w:themeColor="accent2"/>
-                <w:highlight w:val="yellow"/>
               </w:rPr>
               <w:t>+ -</w:t>
             </w:r>
@@ -9368,13 +9213,11 @@
               <w:cnfStyle w:val="000000000000" w:firstRow="0" w:lastRow="0" w:firstColumn="0" w:lastColumn="0" w:oddVBand="0" w:evenVBand="0" w:oddHBand="0" w:evenHBand="0" w:firstRowFirstColumn="0" w:firstRowLastColumn="0" w:lastRowFirstColumn="0" w:lastRowLastColumn="0"/>
               <w:rPr>
                 <w:color w:val="ED7D31" w:themeColor="accent2"/>
-                <w:highlight w:val="yellow"/>
               </w:rPr>
             </w:pPr>
             <w:r>
               <w:rPr>
                 <w:color w:val="ED7D31" w:themeColor="accent2"/>
-                <w:highlight w:val="yellow"/>
               </w:rPr>
               <w:t>INT</w:t>
             </w:r>
@@ -9392,14 +9235,12 @@
               <w:rPr>
                 <w:b w:val="0"/>
                 <w:color w:val="ED7D31" w:themeColor="accent2"/>
-                <w:highlight w:val="yellow"/>
               </w:rPr>
             </w:pPr>
             <w:r>
               <w:rPr>
                 <w:b w:val="0"/>
                 <w:color w:val="ED7D31" w:themeColor="accent2"/>
-                <w:highlight w:val="yellow"/>
               </w:rPr>
               <w:t>ERR*</w:t>
             </w:r>
@@ -9414,20 +9255,17 @@
               <w:cnfStyle w:val="000000000000" w:firstRow="0" w:lastRow="0" w:firstColumn="0" w:lastColumn="0" w:oddVBand="0" w:evenVBand="0" w:oddHBand="0" w:evenHBand="0" w:firstRowFirstColumn="0" w:firstRowLastColumn="0" w:lastRowFirstColumn="0" w:lastRowLastColumn="0"/>
               <w:rPr>
                 <w:color w:val="ED7D31" w:themeColor="accent2"/>
-                <w:highlight w:val="yellow"/>
               </w:rPr>
             </w:pPr>
             <w:r>
               <w:rPr>
                 <w:color w:val="ED7D31" w:themeColor="accent2"/>
-                <w:highlight w:val="yellow"/>
               </w:rPr>
               <w:t>INT</w:t>
             </w:r>
             <w:r>
               <w:rPr>
                 <w:color w:val="ED7D31" w:themeColor="accent2"/>
-                <w:highlight w:val="yellow"/>
               </w:rPr>
               <w:t xml:space="preserve"> BOOL</w:t>
             </w:r>
@@ -9442,13 +9280,11 @@
               <w:cnfStyle w:val="000000000000" w:firstRow="0" w:lastRow="0" w:firstColumn="0" w:lastColumn="0" w:oddVBand="0" w:evenVBand="0" w:oddHBand="0" w:evenHBand="0" w:firstRowFirstColumn="0" w:firstRowLastColumn="0" w:lastRowFirstColumn="0" w:lastRowLastColumn="0"/>
               <w:rPr>
                 <w:color w:val="ED7D31" w:themeColor="accent2"/>
-                <w:highlight w:val="yellow"/>
               </w:rPr>
             </w:pPr>
             <w:r>
               <w:rPr>
                 <w:color w:val="ED7D31" w:themeColor="accent2"/>
-                <w:highlight w:val="yellow"/>
               </w:rPr>
               <w:t>+ -</w:t>
             </w:r>
@@ -9463,20 +9299,17 @@
               <w:cnfStyle w:val="000000000000" w:firstRow="0" w:lastRow="0" w:firstColumn="0" w:lastColumn="0" w:oddVBand="0" w:evenVBand="0" w:oddHBand="0" w:evenHBand="0" w:firstRowFirstColumn="0" w:firstRowLastColumn="0" w:lastRowFirstColumn="0" w:lastRowLastColumn="0"/>
               <w:rPr>
                 <w:color w:val="ED7D31" w:themeColor="accent2"/>
-                <w:highlight w:val="yellow"/>
               </w:rPr>
             </w:pPr>
             <w:r>
               <w:rPr>
                 <w:color w:val="ED7D31" w:themeColor="accent2"/>
-                <w:highlight w:val="yellow"/>
               </w:rPr>
               <w:t>REAL</w:t>
             </w:r>
             <w:r>
               <w:rPr>
                 <w:color w:val="ED7D31" w:themeColor="accent2"/>
-                <w:highlight w:val="yellow"/>
               </w:rPr>
               <w:t xml:space="preserve"> BOOL</w:t>
             </w:r>
@@ -9494,14 +9327,12 @@
               <w:rPr>
                 <w:b w:val="0"/>
                 <w:color w:val="ED7D31" w:themeColor="accent2"/>
-                <w:highlight w:val="yellow"/>
               </w:rPr>
             </w:pPr>
             <w:r>
               <w:rPr>
                 <w:b w:val="0"/>
                 <w:color w:val="ED7D31" w:themeColor="accent2"/>
-                <w:highlight w:val="yellow"/>
               </w:rPr>
               <w:t>ERR*</w:t>
             </w:r>
@@ -9516,20 +9347,17 @@
               <w:cnfStyle w:val="000000000000" w:firstRow="0" w:lastRow="0" w:firstColumn="0" w:lastColumn="0" w:oddVBand="0" w:evenVBand="0" w:oddHBand="0" w:evenHBand="0" w:firstRowFirstColumn="0" w:firstRowLastColumn="0" w:lastRowFirstColumn="0" w:lastRowLastColumn="0"/>
               <w:rPr>
                 <w:color w:val="ED7D31" w:themeColor="accent2"/>
-                <w:highlight w:val="yellow"/>
               </w:rPr>
             </w:pPr>
             <w:r>
               <w:rPr>
                 <w:color w:val="ED7D31" w:themeColor="accent2"/>
-                <w:highlight w:val="yellow"/>
               </w:rPr>
               <w:t>REAL</w:t>
             </w:r>
             <w:r>
               <w:rPr>
                 <w:color w:val="ED7D31" w:themeColor="accent2"/>
-                <w:highlight w:val="yellow"/>
               </w:rPr>
               <w:t xml:space="preserve"> BOOL</w:t>
             </w:r>
@@ -9544,13 +9372,11 @@
               <w:cnfStyle w:val="000000000000" w:firstRow="0" w:lastRow="0" w:firstColumn="0" w:lastColumn="0" w:oddVBand="0" w:evenVBand="0" w:oddHBand="0" w:evenHBand="0" w:firstRowFirstColumn="0" w:firstRowLastColumn="0" w:lastRowFirstColumn="0" w:lastRowLastColumn="0"/>
               <w:rPr>
                 <w:color w:val="ED7D31" w:themeColor="accent2"/>
-                <w:highlight w:val="yellow"/>
               </w:rPr>
             </w:pPr>
             <w:r>
               <w:rPr>
                 <w:color w:val="ED7D31" w:themeColor="accent2"/>
-                <w:highlight w:val="yellow"/>
               </w:rPr>
               <w:t>+ -</w:t>
             </w:r>
@@ -9565,20 +9391,17 @@
               <w:cnfStyle w:val="000000000000" w:firstRow="0" w:lastRow="0" w:firstColumn="0" w:lastColumn="0" w:oddVBand="0" w:evenVBand="0" w:oddHBand="0" w:evenHBand="0" w:firstRowFirstColumn="0" w:firstRowLastColumn="0" w:lastRowFirstColumn="0" w:lastRowLastColumn="0"/>
               <w:rPr>
                 <w:color w:val="ED7D31" w:themeColor="accent2"/>
-                <w:highlight w:val="yellow"/>
               </w:rPr>
             </w:pPr>
             <w:r>
               <w:rPr>
                 <w:color w:val="ED7D31" w:themeColor="accent2"/>
-                <w:highlight w:val="yellow"/>
               </w:rPr>
               <w:t>INT</w:t>
             </w:r>
             <w:r>
               <w:rPr>
                 <w:color w:val="ED7D31" w:themeColor="accent2"/>
-                <w:highlight w:val="yellow"/>
               </w:rPr>
               <w:t xml:space="preserve"> BOOL</w:t>
             </w:r>
@@ -9596,14 +9419,12 @@
               <w:rPr>
                 <w:b w:val="0"/>
                 <w:color w:val="ED7D31" w:themeColor="accent2"/>
-                <w:highlight w:val="yellow"/>
               </w:rPr>
             </w:pPr>
             <w:r>
               <w:rPr>
                 <w:b w:val="0"/>
                 <w:color w:val="ED7D31" w:themeColor="accent2"/>
-                <w:highlight w:val="yellow"/>
               </w:rPr>
               <w:t>REAL</w:t>
             </w:r>
@@ -9618,13 +9439,11 @@
               <w:cnfStyle w:val="000000000000" w:firstRow="0" w:lastRow="0" w:firstColumn="0" w:lastColumn="0" w:oddVBand="0" w:evenVBand="0" w:oddHBand="0" w:evenHBand="0" w:firstRowFirstColumn="0" w:firstRowLastColumn="0" w:lastRowFirstColumn="0" w:lastRowLastColumn="0"/>
               <w:rPr>
                 <w:color w:val="ED7D31" w:themeColor="accent2"/>
-                <w:highlight w:val="yellow"/>
               </w:rPr>
             </w:pPr>
             <w:r>
               <w:rPr>
                 <w:color w:val="ED7D31" w:themeColor="accent2"/>
-                <w:highlight w:val="yellow"/>
               </w:rPr>
               <w:t>REAL</w:t>
             </w:r>
@@ -9639,13 +9458,11 @@
               <w:cnfStyle w:val="000000000000" w:firstRow="0" w:lastRow="0" w:firstColumn="0" w:lastColumn="0" w:oddVBand="0" w:evenVBand="0" w:oddHBand="0" w:evenHBand="0" w:firstRowFirstColumn="0" w:firstRowLastColumn="0" w:lastRowFirstColumn="0" w:lastRowLastColumn="0"/>
               <w:rPr>
                 <w:color w:val="ED7D31" w:themeColor="accent2"/>
-                <w:highlight w:val="yellow"/>
               </w:rPr>
             </w:pPr>
             <w:r>
               <w:rPr>
                 <w:color w:val="ED7D31" w:themeColor="accent2"/>
-                <w:highlight w:val="yellow"/>
               </w:rPr>
               <w:t>+ -</w:t>
             </w:r>
@@ -9660,13 +9477,11 @@
               <w:cnfStyle w:val="000000000000" w:firstRow="0" w:lastRow="0" w:firstColumn="0" w:lastColumn="0" w:oddVBand="0" w:evenVBand="0" w:oddHBand="0" w:evenHBand="0" w:firstRowFirstColumn="0" w:firstRowLastColumn="0" w:lastRowFirstColumn="0" w:lastRowLastColumn="0"/>
               <w:rPr>
                 <w:color w:val="ED7D31" w:themeColor="accent2"/>
-                <w:highlight w:val="yellow"/>
               </w:rPr>
             </w:pPr>
             <w:r>
               <w:rPr>
                 <w:color w:val="ED7D31" w:themeColor="accent2"/>
-                <w:highlight w:val="yellow"/>
               </w:rPr>
               <w:t>REAL</w:t>
             </w:r>
@@ -9684,14 +9499,12 @@
               <w:rPr>
                 <w:b w:val="0"/>
                 <w:color w:val="ED7D31" w:themeColor="accent2"/>
-                <w:highlight w:val="yellow"/>
               </w:rPr>
             </w:pPr>
             <w:r>
               <w:rPr>
                 <w:b w:val="0"/>
                 <w:color w:val="ED7D31" w:themeColor="accent2"/>
-                <w:highlight w:val="yellow"/>
               </w:rPr>
               <w:t>ERR</w:t>
             </w:r>
@@ -9706,13 +9519,11 @@
               <w:cnfStyle w:val="000000000000" w:firstRow="0" w:lastRow="0" w:firstColumn="0" w:lastColumn="0" w:oddVBand="0" w:evenVBand="0" w:oddHBand="0" w:evenHBand="0" w:firstRowFirstColumn="0" w:firstRowLastColumn="0" w:lastRowFirstColumn="0" w:lastRowLastColumn="0"/>
               <w:rPr>
                 <w:color w:val="ED7D31" w:themeColor="accent2"/>
-                <w:highlight w:val="yellow"/>
               </w:rPr>
             </w:pPr>
             <w:r>
               <w:rPr>
                 <w:color w:val="ED7D31" w:themeColor="accent2"/>
-                <w:highlight w:val="yellow"/>
               </w:rPr>
               <w:t>ERR</w:t>
             </w:r>
@@ -9727,20 +9538,17 @@
               <w:cnfStyle w:val="000000000000" w:firstRow="0" w:lastRow="0" w:firstColumn="0" w:lastColumn="0" w:oddVBand="0" w:evenVBand="0" w:oddHBand="0" w:evenHBand="0" w:firstRowFirstColumn="0" w:firstRowLastColumn="0" w:lastRowFirstColumn="0" w:lastRowLastColumn="0"/>
               <w:rPr>
                 <w:color w:val="ED7D31" w:themeColor="accent2"/>
-                <w:highlight w:val="yellow"/>
               </w:rPr>
             </w:pPr>
             <w:r>
               <w:rPr>
                 <w:color w:val="ED7D31" w:themeColor="accent2"/>
-                <w:highlight w:val="yellow"/>
               </w:rPr>
               <w:t>+ -</w:t>
             </w:r>
             <w:r>
               <w:rPr>
                 <w:color w:val="ED7D31" w:themeColor="accent2"/>
-                <w:highlight w:val="yellow"/>
               </w:rPr>
               <w:t xml:space="preserve"> or</w:t>
             </w:r>
@@ -9755,13 +9563,11 @@
               <w:cnfStyle w:val="000000000000" w:firstRow="0" w:lastRow="0" w:firstColumn="0" w:lastColumn="0" w:oddVBand="0" w:evenVBand="0" w:oddHBand="0" w:evenHBand="0" w:firstRowFirstColumn="0" w:firstRowLastColumn="0" w:lastRowFirstColumn="0" w:lastRowLastColumn="0"/>
               <w:rPr>
                 <w:color w:val="ED7D31" w:themeColor="accent2"/>
-                <w:highlight w:val="yellow"/>
               </w:rPr>
             </w:pPr>
             <w:r>
               <w:rPr>
                 <w:color w:val="ED7D31" w:themeColor="accent2"/>
-                <w:highlight w:val="yellow"/>
               </w:rPr>
               <w:t>Anything</w:t>
             </w:r>
@@ -9779,14 +9585,12 @@
               <w:rPr>
                 <w:b w:val="0"/>
                 <w:color w:val="ED7D31" w:themeColor="accent2"/>
-                <w:highlight w:val="yellow"/>
               </w:rPr>
             </w:pPr>
             <w:r>
               <w:rPr>
                 <w:b w:val="0"/>
                 <w:color w:val="ED7D31" w:themeColor="accent2"/>
-                <w:highlight w:val="yellow"/>
               </w:rPr>
               <w:t>ERR</w:t>
             </w:r>
@@ -9801,13 +9605,11 @@
               <w:cnfStyle w:val="000000000000" w:firstRow="0" w:lastRow="0" w:firstColumn="0" w:lastColumn="0" w:oddVBand="0" w:evenVBand="0" w:oddHBand="0" w:evenHBand="0" w:firstRowFirstColumn="0" w:firstRowLastColumn="0" w:lastRowFirstColumn="0" w:lastRowLastColumn="0"/>
               <w:rPr>
                 <w:color w:val="ED7D31" w:themeColor="accent2"/>
-                <w:highlight w:val="yellow"/>
               </w:rPr>
             </w:pPr>
             <w:r>
               <w:rPr>
                 <w:color w:val="ED7D31" w:themeColor="accent2"/>
-                <w:highlight w:val="yellow"/>
               </w:rPr>
               <w:t>Anything</w:t>
             </w:r>
@@ -9822,20 +9624,17 @@
               <w:cnfStyle w:val="000000000000" w:firstRow="0" w:lastRow="0" w:firstColumn="0" w:lastColumn="0" w:oddVBand="0" w:evenVBand="0" w:oddHBand="0" w:evenHBand="0" w:firstRowFirstColumn="0" w:firstRowLastColumn="0" w:lastRowFirstColumn="0" w:lastRowLastColumn="0"/>
               <w:rPr>
                 <w:color w:val="ED7D31" w:themeColor="accent2"/>
-                <w:highlight w:val="yellow"/>
               </w:rPr>
             </w:pPr>
             <w:r>
               <w:rPr>
                 <w:color w:val="ED7D31" w:themeColor="accent2"/>
-                <w:highlight w:val="yellow"/>
               </w:rPr>
               <w:t>+ -</w:t>
             </w:r>
             <w:r>
               <w:rPr>
                 <w:color w:val="ED7D31" w:themeColor="accent2"/>
-                <w:highlight w:val="yellow"/>
               </w:rPr>
               <w:t xml:space="preserve"> or</w:t>
             </w:r>
@@ -9850,13 +9649,11 @@
               <w:cnfStyle w:val="000000000000" w:firstRow="0" w:lastRow="0" w:firstColumn="0" w:lastColumn="0" w:oddVBand="0" w:evenVBand="0" w:oddHBand="0" w:evenHBand="0" w:firstRowFirstColumn="0" w:firstRowLastColumn="0" w:lastRowFirstColumn="0" w:lastRowLastColumn="0"/>
               <w:rPr>
                 <w:color w:val="ED7D31" w:themeColor="accent2"/>
-                <w:highlight w:val="yellow"/>
               </w:rPr>
             </w:pPr>
             <w:r>
               <w:rPr>
                 <w:color w:val="ED7D31" w:themeColor="accent2"/>
-                <w:highlight w:val="yellow"/>
               </w:rPr>
               <w:t>ERR</w:t>
             </w:r>
@@ -9874,14 +9671,12 @@
               <w:rPr>
                 <w:b w:val="0"/>
                 <w:color w:val="ED7D31" w:themeColor="accent2"/>
-                <w:highlight w:val="yellow"/>
               </w:rPr>
             </w:pPr>
             <w:r>
               <w:rPr>
                 <w:b w:val="0"/>
                 <w:color w:val="ED7D31" w:themeColor="accent2"/>
-                <w:highlight w:val="yellow"/>
               </w:rPr>
               <w:t>BOOL</w:t>
             </w:r>
@@ -9896,13 +9691,11 @@
               <w:cnfStyle w:val="000000000000" w:firstRow="0" w:lastRow="0" w:firstColumn="0" w:lastColumn="0" w:oddVBand="0" w:evenVBand="0" w:oddHBand="0" w:evenHBand="0" w:firstRowFirstColumn="0" w:firstRowLastColumn="0" w:lastRowFirstColumn="0" w:lastRowLastColumn="0"/>
               <w:rPr>
                 <w:color w:val="ED7D31" w:themeColor="accent2"/>
-                <w:highlight w:val="yellow"/>
               </w:rPr>
             </w:pPr>
             <w:r>
               <w:rPr>
                 <w:color w:val="ED7D31" w:themeColor="accent2"/>
-                <w:highlight w:val="yellow"/>
               </w:rPr>
               <w:t>BOOL</w:t>
             </w:r>
@@ -9917,13 +9710,11 @@
               <w:cnfStyle w:val="000000000000" w:firstRow="0" w:lastRow="0" w:firstColumn="0" w:lastColumn="0" w:oddVBand="0" w:evenVBand="0" w:oddHBand="0" w:evenHBand="0" w:firstRowFirstColumn="0" w:firstRowLastColumn="0" w:lastRowFirstColumn="0" w:lastRowLastColumn="0"/>
               <w:rPr>
                 <w:color w:val="ED7D31" w:themeColor="accent2"/>
-                <w:highlight w:val="yellow"/>
               </w:rPr>
             </w:pPr>
             <w:r>
               <w:rPr>
                 <w:color w:val="ED7D31" w:themeColor="accent2"/>
-                <w:highlight w:val="yellow"/>
               </w:rPr>
               <w:t>or</w:t>
             </w:r>
@@ -9938,13 +9729,11 @@
               <w:cnfStyle w:val="000000000000" w:firstRow="0" w:lastRow="0" w:firstColumn="0" w:lastColumn="0" w:oddVBand="0" w:evenVBand="0" w:oddHBand="0" w:evenHBand="0" w:firstRowFirstColumn="0" w:firstRowLastColumn="0" w:lastRowFirstColumn="0" w:lastRowLastColumn="0"/>
               <w:rPr>
                 <w:color w:val="ED7D31" w:themeColor="accent2"/>
-                <w:highlight w:val="yellow"/>
               </w:rPr>
             </w:pPr>
             <w:r>
               <w:rPr>
                 <w:color w:val="ED7D31" w:themeColor="accent2"/>
-                <w:highlight w:val="yellow"/>
               </w:rPr>
               <w:t>BOOL</w:t>
             </w:r>
@@ -9962,14 +9751,12 @@
               <w:rPr>
                 <w:b w:val="0"/>
                 <w:color w:val="ED7D31" w:themeColor="accent2"/>
-                <w:highlight w:val="yellow"/>
               </w:rPr>
             </w:pPr>
             <w:r>
               <w:rPr>
                 <w:b w:val="0"/>
                 <w:color w:val="ED7D31" w:themeColor="accent2"/>
-                <w:highlight w:val="yellow"/>
               </w:rPr>
               <w:t>ERR*</w:t>
             </w:r>
@@ -9984,13 +9771,11 @@
               <w:cnfStyle w:val="000000000000" w:firstRow="0" w:lastRow="0" w:firstColumn="0" w:lastColumn="0" w:oddVBand="0" w:evenVBand="0" w:oddHBand="0" w:evenHBand="0" w:firstRowFirstColumn="0" w:firstRowLastColumn="0" w:lastRowFirstColumn="0" w:lastRowLastColumn="0"/>
               <w:rPr>
                 <w:color w:val="ED7D31" w:themeColor="accent2"/>
-                <w:highlight w:val="yellow"/>
               </w:rPr>
             </w:pPr>
             <w:r>
               <w:rPr>
                 <w:color w:val="ED7D31" w:themeColor="accent2"/>
-                <w:highlight w:val="yellow"/>
               </w:rPr>
               <w:t>BOOL INT REAL</w:t>
             </w:r>
@@ -10005,13 +9790,11 @@
               <w:cnfStyle w:val="000000000000" w:firstRow="0" w:lastRow="0" w:firstColumn="0" w:lastColumn="0" w:oddVBand="0" w:evenVBand="0" w:oddHBand="0" w:evenHBand="0" w:firstRowFirstColumn="0" w:firstRowLastColumn="0" w:lastRowFirstColumn="0" w:lastRowLastColumn="0"/>
               <w:rPr>
                 <w:color w:val="ED7D31" w:themeColor="accent2"/>
-                <w:highlight w:val="yellow"/>
               </w:rPr>
             </w:pPr>
             <w:r>
               <w:rPr>
                 <w:color w:val="ED7D31" w:themeColor="accent2"/>
-                <w:highlight w:val="yellow"/>
               </w:rPr>
               <w:t>or</w:t>
             </w:r>
@@ -10026,13 +9809,11 @@
               <w:cnfStyle w:val="000000000000" w:firstRow="0" w:lastRow="0" w:firstColumn="0" w:lastColumn="0" w:oddVBand="0" w:evenVBand="0" w:oddHBand="0" w:evenHBand="0" w:firstRowFirstColumn="0" w:firstRowLastColumn="0" w:lastRowFirstColumn="0" w:lastRowLastColumn="0"/>
               <w:rPr>
                 <w:color w:val="ED7D31" w:themeColor="accent2"/>
-                <w:highlight w:val="yellow"/>
               </w:rPr>
             </w:pPr>
             <w:r>
               <w:rPr>
                 <w:color w:val="ED7D31" w:themeColor="accent2"/>
-                <w:highlight w:val="yellow"/>
               </w:rPr>
               <w:t>INT REAL</w:t>
             </w:r>
@@ -10049,14 +9830,12 @@
             <w:pPr>
               <w:rPr>
                 <w:color w:val="ED7D31" w:themeColor="accent2"/>
-                <w:highlight w:val="yellow"/>
               </w:rPr>
             </w:pPr>
             <w:r>
               <w:rPr>
                 <w:b w:val="0"/>
                 <w:color w:val="ED7D31" w:themeColor="accent2"/>
-                <w:highlight w:val="yellow"/>
               </w:rPr>
               <w:t>ERR*</w:t>
             </w:r>
@@ -10071,13 +9850,11 @@
               <w:cnfStyle w:val="000000000000" w:firstRow="0" w:lastRow="0" w:firstColumn="0" w:lastColumn="0" w:oddVBand="0" w:evenVBand="0" w:oddHBand="0" w:evenHBand="0" w:firstRowFirstColumn="0" w:firstRowLastColumn="0" w:lastRowFirstColumn="0" w:lastRowLastColumn="0"/>
               <w:rPr>
                 <w:color w:val="ED7D31" w:themeColor="accent2"/>
-                <w:highlight w:val="yellow"/>
               </w:rPr>
             </w:pPr>
             <w:r>
               <w:rPr>
                 <w:color w:val="ED7D31" w:themeColor="accent2"/>
-                <w:highlight w:val="yellow"/>
               </w:rPr>
               <w:t>INT REAL</w:t>
             </w:r>
@@ -10092,13 +9869,11 @@
               <w:cnfStyle w:val="000000000000" w:firstRow="0" w:lastRow="0" w:firstColumn="0" w:lastColumn="0" w:oddVBand="0" w:evenVBand="0" w:oddHBand="0" w:evenHBand="0" w:firstRowFirstColumn="0" w:firstRowLastColumn="0" w:lastRowFirstColumn="0" w:lastRowLastColumn="0"/>
               <w:rPr>
                 <w:color w:val="ED7D31" w:themeColor="accent2"/>
-                <w:highlight w:val="yellow"/>
               </w:rPr>
             </w:pPr>
             <w:r>
               <w:rPr>
                 <w:color w:val="ED7D31" w:themeColor="accent2"/>
-                <w:highlight w:val="yellow"/>
               </w:rPr>
               <w:t>or</w:t>
             </w:r>
@@ -10113,13 +9888,11 @@
               <w:cnfStyle w:val="000000000000" w:firstRow="0" w:lastRow="0" w:firstColumn="0" w:lastColumn="0" w:oddVBand="0" w:evenVBand="0" w:oddHBand="0" w:evenHBand="0" w:firstRowFirstColumn="0" w:firstRowLastColumn="0" w:lastRowFirstColumn="0" w:lastRowLastColumn="0"/>
               <w:rPr>
                 <w:color w:val="ED7D31" w:themeColor="accent2"/>
-                <w:highlight w:val="yellow"/>
               </w:rPr>
             </w:pPr>
             <w:r>
               <w:rPr>
                 <w:color w:val="ED7D31" w:themeColor="accent2"/>
-                <w:highlight w:val="yellow"/>
               </w:rPr>
               <w:t>BOOL INT REAL</w:t>
             </w:r>
@@ -10131,35 +9904,30 @@
       <w:pPr>
         <w:rPr>
           <w:color w:val="ED7D31" w:themeColor="accent2"/>
-          <w:highlight w:val="yellow"/>
-        </w:rPr>
-      </w:pPr>
-    </w:p>
-    <w:p>
-      <w:pPr>
-        <w:rPr>
-          <w:color w:val="ED7D31" w:themeColor="accent2"/>
-          <w:highlight w:val="yellow"/>
+        </w:rPr>
+      </w:pPr>
+    </w:p>
+    <w:p>
+      <w:pPr>
+        <w:rPr>
+          <w:color w:val="ED7D31" w:themeColor="accent2"/>
         </w:rPr>
       </w:pPr>
       <w:r>
         <w:rPr>
           <w:color w:val="5B9BD5" w:themeColor="accent5"/>
-          <w:highlight w:val="yellow"/>
-        </w:rPr>
-        <w:tab/>
-      </w:r>
-      <w:r>
-        <w:rPr>
-          <w:color w:val="ED7D31" w:themeColor="accent2"/>
-          <w:highlight w:val="yellow"/>
+        </w:rPr>
+        <w:tab/>
+      </w:r>
+      <w:r>
+        <w:rPr>
+          <w:color w:val="ED7D31" w:themeColor="accent2"/>
         </w:rPr>
         <w:t>(2)</w:t>
       </w:r>
       <w:r>
         <w:rPr>
           <w:color w:val="ED7D31" w:themeColor="accent2"/>
-          <w:highlight w:val="yellow"/>
         </w:rPr>
         <w:t xml:space="preserve"> {simple_expression’</w:t>
       </w:r>
@@ -10167,7 +9935,6 @@
       <w:r>
         <w:rPr>
           <w:color w:val="ED7D31" w:themeColor="accent2"/>
-          <w:highlight w:val="yellow"/>
           <w:vertAlign w:val="subscript"/>
         </w:rPr>
         <w:t>1</w:t>
@@ -10175,7 +9942,6 @@
       <w:r>
         <w:rPr>
           <w:color w:val="ED7D31" w:themeColor="accent2"/>
-          <w:highlight w:val="yellow"/>
         </w:rPr>
         <w:t>.type</w:t>
       </w:r>
@@ -10183,14 +9949,12 @@
       <w:r>
         <w:rPr>
           <w:color w:val="ED7D31" w:themeColor="accent2"/>
-          <w:highlight w:val="yellow"/>
         </w:rPr>
         <w:t xml:space="preserve"> :=  simple_expression’</w:t>
       </w:r>
       <w:r>
         <w:rPr>
           <w:color w:val="ED7D31" w:themeColor="accent2"/>
-          <w:highlight w:val="yellow"/>
           <w:vertAlign w:val="subscript"/>
         </w:rPr>
         <w:t>2</w:t>
@@ -10198,7 +9962,6 @@
       <w:r>
         <w:rPr>
           <w:color w:val="ED7D31" w:themeColor="accent2"/>
-          <w:highlight w:val="yellow"/>
         </w:rPr>
         <w:t>.type}</w:t>
       </w:r>
@@ -10207,27 +9970,19 @@
       <w:pPr>
         <w:rPr>
           <w:color w:val="545454"/>
-          <w:highlight w:val="yellow"/>
           <w:shd w:val="clear" w:color="auto" w:fill="FFFFFF"/>
         </w:rPr>
       </w:pPr>
       <w:r>
-        <w:rPr>
-          <w:highlight w:val="yellow"/>
-        </w:rPr>
         <w:t>19.3.2</w:t>
       </w:r>
       <w:r>
-        <w:rPr>
-          <w:highlight w:val="yellow"/>
-        </w:rPr>
-        <w:tab/>
-      </w:r>
-      <w:proofErr w:type="spellStart"/>
-      <w:r>
-        <w:rPr>
-          <w:i/>
-          <w:highlight w:val="yellow"/>
+        <w:tab/>
+      </w:r>
+      <w:proofErr w:type="spellStart"/>
+      <w:r>
+        <w:rPr>
+          <w:i/>
         </w:rPr>
         <w:t>simple_expression</w:t>
       </w:r>
@@ -10235,27 +9990,19 @@
       <w:r>
         <w:rPr>
           <w:i/>
-          <w:highlight w:val="yellow"/>
         </w:rPr>
         <w:t>’</w:t>
       </w:r>
       <w:r>
-        <w:rPr>
-          <w:highlight w:val="yellow"/>
-        </w:rPr>
         <w:tab/>
         <w:t xml:space="preserve">--&gt; </w:t>
       </w:r>
       <w:r>
-        <w:rPr>
-          <w:highlight w:val="yellow"/>
-        </w:rPr>
         <w:tab/>
       </w:r>
       <w:r>
         <w:rPr>
           <w:color w:val="545454"/>
-          <w:highlight w:val="yellow"/>
           <w:shd w:val="clear" w:color="auto" w:fill="FFFFFF"/>
         </w:rPr>
         <w:t>ϵ</w:t>
@@ -10265,14 +10012,12 @@
       <w:pPr>
         <w:rPr>
           <w:color w:val="545454"/>
-          <w:highlight w:val="yellow"/>
           <w:shd w:val="clear" w:color="auto" w:fill="FFFFFF"/>
         </w:rPr>
       </w:pPr>
       <w:r>
         <w:rPr>
           <w:color w:val="545454"/>
-          <w:highlight w:val="yellow"/>
           <w:shd w:val="clear" w:color="auto" w:fill="FFFFFF"/>
         </w:rPr>
         <w:tab/>
@@ -10280,7 +10025,6 @@
       <w:r>
         <w:rPr>
           <w:color w:val="ED7D31" w:themeColor="accent2"/>
-          <w:highlight w:val="yellow"/>
           <w:shd w:val="clear" w:color="auto" w:fill="FFFFFF"/>
         </w:rPr>
         <w:t>{</w:t>
@@ -10289,7 +10033,6 @@
       <w:r>
         <w:rPr>
           <w:color w:val="ED7D31" w:themeColor="accent2"/>
-          <w:highlight w:val="yellow"/>
           <w:shd w:val="clear" w:color="auto" w:fill="FFFFFF"/>
         </w:rPr>
         <w:t>simple_expression</w:t>
@@ -10298,7 +10041,6 @@
       <w:r>
         <w:rPr>
           <w:color w:val="ED7D31" w:themeColor="accent2"/>
-          <w:highlight w:val="yellow"/>
           <w:shd w:val="clear" w:color="auto" w:fill="FFFFFF"/>
         </w:rPr>
         <w:t>’.type</w:t>
@@ -10308,7 +10050,6 @@
       <w:r>
         <w:rPr>
           <w:color w:val="ED7D31" w:themeColor="accent2"/>
-          <w:highlight w:val="yellow"/>
           <w:shd w:val="clear" w:color="auto" w:fill="FFFFFF"/>
         </w:rPr>
         <w:t xml:space="preserve"> := </w:t>
@@ -10317,7 +10058,6 @@
       <w:r>
         <w:rPr>
           <w:color w:val="ED7D31" w:themeColor="accent2"/>
-          <w:highlight w:val="yellow"/>
           <w:shd w:val="clear" w:color="auto" w:fill="FFFFFF"/>
         </w:rPr>
         <w:t>simple_expression.i</w:t>
@@ -10326,7 +10066,6 @@
       <w:r>
         <w:rPr>
           <w:color w:val="ED7D31" w:themeColor="accent2"/>
-          <w:highlight w:val="yellow"/>
           <w:shd w:val="clear" w:color="auto" w:fill="FFFFFF"/>
         </w:rPr>
         <w:t>}</w:t>
@@ -10334,7 +10073,6 @@
       <w:r>
         <w:rPr>
           <w:color w:val="545454"/>
-          <w:highlight w:val="yellow"/>
           <w:shd w:val="clear" w:color="auto" w:fill="FFFFFF"/>
         </w:rPr>
         <w:tab/>
@@ -10342,7 +10080,6 @@
       <w:r>
         <w:rPr>
           <w:color w:val="545454"/>
-          <w:highlight w:val="yellow"/>
           <w:shd w:val="clear" w:color="auto" w:fill="FFFFFF"/>
         </w:rPr>
         <w:tab/>
@@ -10350,7 +10087,6 @@
       <w:r>
         <w:rPr>
           <w:color w:val="545454"/>
-          <w:highlight w:val="yellow"/>
           <w:shd w:val="clear" w:color="auto" w:fill="FFFFFF"/>
         </w:rPr>
         <w:tab/>
@@ -10358,7 +10094,6 @@
       <w:r>
         <w:rPr>
           <w:color w:val="545454"/>
-          <w:highlight w:val="yellow"/>
           <w:shd w:val="clear" w:color="auto" w:fill="FFFFFF"/>
         </w:rPr>
         <w:tab/>
@@ -10366,7 +10101,6 @@
       <w:r>
         <w:rPr>
           <w:color w:val="545454"/>
-          <w:highlight w:val="yellow"/>
           <w:shd w:val="clear" w:color="auto" w:fill="FFFFFF"/>
         </w:rPr>
         <w:tab/>
@@ -10374,7 +10108,6 @@
       <w:r>
         <w:rPr>
           <w:color w:val="545454"/>
-          <w:highlight w:val="yellow"/>
           <w:shd w:val="clear" w:color="auto" w:fill="FFFFFF"/>
         </w:rPr>
         <w:tab/>

</xml_diff>

<commit_message>
initial files of gnbn stuff
</commit_message>
<xml_diff>
--- a/WrittenWork/PascalGrammarDecorated.docx
+++ b/WrittenWork/PascalGrammarDecorated.docx
@@ -8838,8 +8838,6 @@
           <w:color w:val="5B9BD5" w:themeColor="accent5"/>
         </w:rPr>
       </w:pPr>
-      <w:bookmarkStart w:id="0" w:name="_GoBack"/>
-      <w:bookmarkEnd w:id="0"/>
       <w:r>
         <w:t>19.3</w:t>
       </w:r>
@@ -10124,148 +10122,114 @@
       <w:pPr>
         <w:rPr>
           <w:color w:val="5B9BD5" w:themeColor="accent5"/>
-          <w:highlight w:val="yellow"/>
-        </w:rPr>
-      </w:pPr>
-      <w:r>
-        <w:rPr>
-          <w:highlight w:val="yellow"/>
-        </w:rPr>
+        </w:rPr>
+      </w:pPr>
+      <w:r>
         <w:t>20.1</w:t>
       </w:r>
       <w:r>
-        <w:rPr>
-          <w:highlight w:val="yellow"/>
-        </w:rPr>
-        <w:tab/>
-      </w:r>
-      <w:r>
-        <w:rPr>
-          <w:i/>
-          <w:highlight w:val="yellow"/>
+        <w:tab/>
+      </w:r>
+      <w:r>
+        <w:rPr>
+          <w:i/>
         </w:rPr>
         <w:t>term</w:t>
       </w:r>
       <w:r>
-        <w:rPr>
-          <w:highlight w:val="yellow"/>
-        </w:rPr>
-        <w:tab/>
-      </w:r>
-      <w:r>
-        <w:rPr>
-          <w:highlight w:val="yellow"/>
-        </w:rPr>
-        <w:tab/>
-      </w:r>
-      <w:r>
-        <w:rPr>
-          <w:highlight w:val="yellow"/>
-        </w:rPr>
+        <w:tab/>
+      </w:r>
+      <w:r>
+        <w:tab/>
+      </w:r>
+      <w:r>
         <w:tab/>
         <w:t xml:space="preserve">--&gt; </w:t>
       </w:r>
       <w:r>
-        <w:rPr>
-          <w:highlight w:val="yellow"/>
-        </w:rPr>
-        <w:tab/>
-      </w:r>
-      <w:r>
-        <w:rPr>
-          <w:i/>
-          <w:highlight w:val="yellow"/>
+        <w:tab/>
+      </w:r>
+      <w:r>
+        <w:rPr>
+          <w:i/>
         </w:rPr>
         <w:t>factor</w:t>
       </w:r>
       <w:r>
         <w:rPr>
           <w:i/>
-          <w:highlight w:val="yellow"/>
         </w:rPr>
         <w:t xml:space="preserve"> </w:t>
       </w:r>
       <w:r>
         <w:rPr>
           <w:color w:val="ED7D31" w:themeColor="accent2"/>
-          <w:highlight w:val="yellow"/>
         </w:rPr>
         <w:t>(1)</w:t>
       </w:r>
       <w:r>
         <w:rPr>
           <w:i/>
-          <w:highlight w:val="yellow"/>
         </w:rPr>
         <w:t xml:space="preserve"> term’</w:t>
       </w:r>
       <w:r>
         <w:rPr>
           <w:i/>
-          <w:highlight w:val="yellow"/>
         </w:rPr>
         <w:t xml:space="preserve"> </w:t>
       </w:r>
       <w:r>
         <w:rPr>
           <w:color w:val="ED7D31" w:themeColor="accent2"/>
-          <w:highlight w:val="yellow"/>
         </w:rPr>
         <w:t>(2)</w:t>
       </w:r>
       <w:r>
         <w:rPr>
           <w:color w:val="ED7D31" w:themeColor="accent2"/>
-          <w:highlight w:val="yellow"/>
-        </w:rPr>
-        <w:tab/>
-      </w:r>
-      <w:r>
-        <w:rPr>
-          <w:color w:val="ED7D31" w:themeColor="accent2"/>
-          <w:highlight w:val="yellow"/>
-        </w:rPr>
-        <w:tab/>
-      </w:r>
-      <w:r>
-        <w:rPr>
-          <w:color w:val="ED7D31" w:themeColor="accent2"/>
-          <w:highlight w:val="yellow"/>
-        </w:rPr>
-        <w:tab/>
-      </w:r>
-      <w:r>
-        <w:rPr>
-          <w:color w:val="ED7D31" w:themeColor="accent2"/>
-          <w:highlight w:val="yellow"/>
+        </w:rPr>
+        <w:tab/>
+      </w:r>
+      <w:r>
+        <w:rPr>
+          <w:color w:val="ED7D31" w:themeColor="accent2"/>
+        </w:rPr>
+        <w:tab/>
+      </w:r>
+      <w:r>
+        <w:rPr>
+          <w:color w:val="ED7D31" w:themeColor="accent2"/>
+        </w:rPr>
+        <w:tab/>
+      </w:r>
+      <w:r>
+        <w:rPr>
+          <w:color w:val="ED7D31" w:themeColor="accent2"/>
         </w:rPr>
         <w:tab/>
       </w:r>
       <w:r>
         <w:rPr>
           <w:color w:val="FF0000"/>
-          <w:highlight w:val="yellow"/>
         </w:rPr>
         <w:t>VOID</w:t>
       </w:r>
       <w:r>
         <w:rPr>
           <w:color w:val="FF0000"/>
-          <w:highlight w:val="yellow"/>
         </w:rPr>
         <w:tab/>
       </w:r>
       <w:r>
         <w:rPr>
           <w:color w:val="FF0000"/>
-          <w:highlight w:val="yellow"/>
         </w:rPr>
         <w:tab/>
       </w:r>
       <w:r>
         <w:rPr>
           <w:color w:val="5B9BD5" w:themeColor="accent5"/>
-          <w:highlight w:val="yellow"/>
         </w:rPr>
         <w:t>TYPE</w:t>
       </w:r>
@@ -10274,20 +10238,17 @@
       <w:pPr>
         <w:rPr>
           <w:color w:val="ED7D31" w:themeColor="accent2"/>
-          <w:highlight w:val="yellow"/>
         </w:rPr>
       </w:pPr>
       <w:r>
         <w:rPr>
           <w:color w:val="5B9BD5" w:themeColor="accent5"/>
-          <w:highlight w:val="yellow"/>
-        </w:rPr>
-        <w:tab/>
-      </w:r>
-      <w:r>
-        <w:rPr>
-          <w:color w:val="ED7D31" w:themeColor="accent2"/>
-          <w:highlight w:val="yellow"/>
+        </w:rPr>
+        <w:tab/>
+      </w:r>
+      <w:r>
+        <w:rPr>
+          <w:color w:val="ED7D31" w:themeColor="accent2"/>
         </w:rPr>
         <w:t>(1) {term</w:t>
       </w:r>
@@ -10295,7 +10256,6 @@
       <w:r>
         <w:rPr>
           <w:color w:val="ED7D31" w:themeColor="accent2"/>
-          <w:highlight w:val="yellow"/>
         </w:rPr>
         <w:t>’.</w:t>
       </w:r>
@@ -10303,7 +10263,6 @@
       <w:r>
         <w:rPr>
           <w:color w:val="ED7D31" w:themeColor="accent2"/>
-          <w:highlight w:val="yellow"/>
         </w:rPr>
         <w:t>i</w:t>
       </w:r>
@@ -10312,7 +10271,6 @@
       <w:r>
         <w:rPr>
           <w:color w:val="ED7D31" w:themeColor="accent2"/>
-          <w:highlight w:val="yellow"/>
         </w:rPr>
         <w:t xml:space="preserve"> := </w:t>
       </w:r>
@@ -10320,7 +10278,6 @@
       <w:r>
         <w:rPr>
           <w:color w:val="ED7D31" w:themeColor="accent2"/>
-          <w:highlight w:val="yellow"/>
         </w:rPr>
         <w:t>factor.type</w:t>
       </w:r>
@@ -10328,7 +10285,6 @@
       <w:r>
         <w:rPr>
           <w:color w:val="ED7D31" w:themeColor="accent2"/>
-          <w:highlight w:val="yellow"/>
         </w:rPr>
         <w:t>}</w:t>
       </w:r>
@@ -10337,20 +10293,17 @@
       <w:pPr>
         <w:rPr>
           <w:color w:val="ED7D31" w:themeColor="accent2"/>
-          <w:highlight w:val="yellow"/>
         </w:rPr>
       </w:pPr>
       <w:r>
         <w:rPr>
           <w:color w:val="5B9BD5" w:themeColor="accent5"/>
-          <w:highlight w:val="yellow"/>
-        </w:rPr>
-        <w:tab/>
-      </w:r>
-      <w:r>
-        <w:rPr>
-          <w:color w:val="ED7D31" w:themeColor="accent2"/>
-          <w:highlight w:val="yellow"/>
+        </w:rPr>
+        <w:tab/>
+      </w:r>
+      <w:r>
+        <w:rPr>
+          <w:color w:val="ED7D31" w:themeColor="accent2"/>
         </w:rPr>
         <w:t>(2) {</w:t>
       </w:r>
@@ -10359,7 +10312,6 @@
       <w:r>
         <w:rPr>
           <w:color w:val="ED7D31" w:themeColor="accent2"/>
-          <w:highlight w:val="yellow"/>
         </w:rPr>
         <w:t>term.type</w:t>
       </w:r>
@@ -10368,7 +10320,6 @@
       <w:r>
         <w:rPr>
           <w:color w:val="ED7D31" w:themeColor="accent2"/>
-          <w:highlight w:val="yellow"/>
         </w:rPr>
         <w:t xml:space="preserve"> := </w:t>
       </w:r>
@@ -10376,7 +10327,6 @@
       <w:r>
         <w:rPr>
           <w:color w:val="ED7D31" w:themeColor="accent2"/>
-          <w:highlight w:val="yellow"/>
         </w:rPr>
         <w:t>term’.type</w:t>
       </w:r>
@@ -10384,7 +10334,6 @@
       <w:r>
         <w:rPr>
           <w:color w:val="ED7D31" w:themeColor="accent2"/>
-          <w:highlight w:val="yellow"/>
         </w:rPr>
         <w:t>}</w:t>
       </w:r>
@@ -10393,162 +10342,122 @@
       <w:pPr>
         <w:rPr>
           <w:color w:val="5B9BD5" w:themeColor="accent5"/>
-          <w:highlight w:val="yellow"/>
-        </w:rPr>
-      </w:pPr>
-      <w:r>
-        <w:rPr>
-          <w:highlight w:val="yellow"/>
-        </w:rPr>
+        </w:rPr>
+      </w:pPr>
+      <w:r>
         <w:t>20.2</w:t>
       </w:r>
       <w:r>
-        <w:rPr>
-          <w:highlight w:val="yellow"/>
-        </w:rPr>
         <w:t>.1</w:t>
       </w:r>
       <w:r>
-        <w:rPr>
-          <w:highlight w:val="yellow"/>
-        </w:rPr>
-        <w:tab/>
-      </w:r>
-      <w:r>
-        <w:rPr>
-          <w:i/>
-          <w:highlight w:val="yellow"/>
+        <w:tab/>
+      </w:r>
+      <w:r>
+        <w:rPr>
+          <w:i/>
         </w:rPr>
         <w:t>term’</w:t>
       </w:r>
       <w:r>
-        <w:rPr>
-          <w:highlight w:val="yellow"/>
-        </w:rPr>
-        <w:tab/>
-      </w:r>
-      <w:r>
-        <w:rPr>
-          <w:highlight w:val="yellow"/>
-        </w:rPr>
-        <w:tab/>
-      </w:r>
-      <w:r>
-        <w:rPr>
-          <w:highlight w:val="yellow"/>
-        </w:rPr>
+        <w:tab/>
+      </w:r>
+      <w:r>
+        <w:tab/>
+      </w:r>
+      <w:r>
         <w:tab/>
         <w:t xml:space="preserve">--&gt; </w:t>
       </w:r>
       <w:r>
-        <w:rPr>
-          <w:highlight w:val="yellow"/>
-        </w:rPr>
-        <w:tab/>
-      </w:r>
-      <w:proofErr w:type="spellStart"/>
-      <w:r>
-        <w:rPr>
-          <w:b/>
-          <w:highlight w:val="yellow"/>
+        <w:tab/>
+      </w:r>
+      <w:proofErr w:type="spellStart"/>
+      <w:r>
+        <w:rPr>
+          <w:b/>
         </w:rPr>
         <w:t>mulop</w:t>
       </w:r>
       <w:proofErr w:type="spellEnd"/>
       <w:r>
-        <w:rPr>
-          <w:highlight w:val="yellow"/>
-        </w:rPr>
         <w:t xml:space="preserve"> </w:t>
       </w:r>
       <w:r>
         <w:rPr>
           <w:i/>
-          <w:highlight w:val="yellow"/>
         </w:rPr>
         <w:t>factor</w:t>
       </w:r>
       <w:r>
         <w:rPr>
           <w:i/>
-          <w:highlight w:val="yellow"/>
         </w:rPr>
         <w:t xml:space="preserve"> </w:t>
       </w:r>
       <w:r>
         <w:rPr>
           <w:color w:val="ED7D31" w:themeColor="accent2"/>
-          <w:highlight w:val="yellow"/>
         </w:rPr>
         <w:t>(1)</w:t>
       </w:r>
       <w:r>
         <w:rPr>
           <w:i/>
-          <w:highlight w:val="yellow"/>
         </w:rPr>
         <w:t xml:space="preserve"> </w:t>
       </w:r>
       <w:r>
         <w:rPr>
           <w:i/>
-          <w:highlight w:val="yellow"/>
         </w:rPr>
         <w:t>term’</w:t>
       </w:r>
       <w:r>
         <w:rPr>
           <w:i/>
-          <w:highlight w:val="yellow"/>
         </w:rPr>
         <w:t xml:space="preserve"> </w:t>
       </w:r>
       <w:r>
         <w:rPr>
           <w:color w:val="ED7D31" w:themeColor="accent2"/>
-          <w:highlight w:val="yellow"/>
         </w:rPr>
         <w:t>(2)</w:t>
       </w:r>
       <w:r>
         <w:rPr>
           <w:color w:val="ED7D31" w:themeColor="accent2"/>
-          <w:highlight w:val="yellow"/>
-        </w:rPr>
-        <w:tab/>
-      </w:r>
-      <w:r>
-        <w:rPr>
-          <w:color w:val="ED7D31" w:themeColor="accent2"/>
-          <w:highlight w:val="yellow"/>
-        </w:rPr>
-        <w:tab/>
-      </w:r>
-      <w:r>
-        <w:rPr>
-          <w:color w:val="ED7D31" w:themeColor="accent2"/>
-          <w:highlight w:val="yellow"/>
+        </w:rPr>
+        <w:tab/>
+      </w:r>
+      <w:r>
+        <w:rPr>
+          <w:color w:val="ED7D31" w:themeColor="accent2"/>
+        </w:rPr>
+        <w:tab/>
+      </w:r>
+      <w:r>
+        <w:rPr>
+          <w:color w:val="ED7D31" w:themeColor="accent2"/>
         </w:rPr>
         <w:tab/>
       </w:r>
       <w:r>
         <w:rPr>
           <w:color w:val="FF0000"/>
-          <w:highlight w:val="yellow"/>
         </w:rPr>
         <w:t>TYPE</w:t>
       </w:r>
       <w:r>
         <w:rPr>
           <w:color w:val="FF0000"/>
-          <w:highlight w:val="yellow"/>
         </w:rPr>
         <w:tab/>
       </w:r>
       <w:r>
         <w:rPr>
           <w:color w:val="FF0000"/>
-          <w:highlight w:val="yellow"/>
         </w:rPr>
         <w:tab/>
       </w:r>
@@ -10556,7 +10465,6 @@
       <w:r>
         <w:rPr>
           <w:color w:val="5B9BD5" w:themeColor="accent5"/>
-          <w:highlight w:val="yellow"/>
         </w:rPr>
         <w:t>TYPE</w:t>
       </w:r>
@@ -10567,44 +10475,40 @@
         <w:ind w:firstLine="720"/>
         <w:rPr>
           <w:color w:val="ED7D31" w:themeColor="accent2"/>
-          <w:highlight w:val="yellow"/>
-        </w:rPr>
-      </w:pPr>
-      <w:r>
-        <w:rPr>
-          <w:color w:val="ED7D31" w:themeColor="accent2"/>
-          <w:highlight w:val="yellow"/>
+        </w:rPr>
+      </w:pPr>
+      <w:r>
+        <w:rPr>
+          <w:color w:val="ED7D31" w:themeColor="accent2"/>
         </w:rPr>
         <w:t>(</w:t>
       </w:r>
       <w:r>
         <w:rPr>
           <w:color w:val="ED7D31" w:themeColor="accent2"/>
-          <w:highlight w:val="yellow"/>
         </w:rPr>
         <w:t>1</w:t>
       </w:r>
       <w:r>
         <w:rPr>
           <w:color w:val="ED7D31" w:themeColor="accent2"/>
-          <w:highlight w:val="yellow"/>
         </w:rPr>
         <w:t>)</w:t>
       </w:r>
       <w:r>
         <w:rPr>
           <w:color w:val="ED7D31" w:themeColor="accent2"/>
-          <w:highlight w:val="yellow"/>
         </w:rPr>
         <w:t xml:space="preserve"> </w:t>
       </w:r>
       <w:r>
         <w:rPr>
           <w:color w:val="ED7D31" w:themeColor="accent2"/>
-          <w:highlight w:val="yellow"/>
-        </w:rPr>
-        <w:tab/>
-      </w:r>
+        </w:rPr>
+        <w:tab/>
+      </w:r>
+      <w:bookmarkStart w:id="0" w:name="_GoBack"/>
+      <w:bookmarkEnd w:id="0"/>
     </w:p>
     <w:tbl>
       <w:tblPr>
@@ -10631,20 +10535,17 @@
             <w:pPr>
               <w:rPr>
                 <w:color w:val="ED7D31" w:themeColor="accent2"/>
-                <w:highlight w:val="yellow"/>
               </w:rPr>
             </w:pPr>
             <w:r>
               <w:rPr>
                 <w:color w:val="ED7D31" w:themeColor="accent2"/>
-                <w:highlight w:val="yellow"/>
               </w:rPr>
               <w:t>term</w:t>
             </w:r>
             <w:r>
               <w:rPr>
                 <w:color w:val="ED7D31" w:themeColor="accent2"/>
-                <w:highlight w:val="yellow"/>
                 <w:vertAlign w:val="subscript"/>
               </w:rPr>
               <w:t>2</w:t>
@@ -10653,14 +10554,12 @@
             <w:r>
               <w:rPr>
                 <w:color w:val="ED7D31" w:themeColor="accent2"/>
-                <w:highlight w:val="yellow"/>
               </w:rPr>
               <w:t>’.</w:t>
             </w:r>
             <w:r>
               <w:rPr>
                 <w:color w:val="ED7D31" w:themeColor="accent2"/>
-                <w:highlight w:val="yellow"/>
               </w:rPr>
               <w:t>i</w:t>
             </w:r>
@@ -10668,7 +10567,6 @@
             <w:r>
               <w:rPr>
                 <w:color w:val="ED7D31" w:themeColor="accent2"/>
-                <w:highlight w:val="yellow"/>
               </w:rPr>
               <w:t xml:space="preserve"> (out)</w:t>
             </w:r>
@@ -10683,7 +10581,6 @@
               <w:cnfStyle w:val="100000000000" w:firstRow="1" w:lastRow="0" w:firstColumn="0" w:lastColumn="0" w:oddVBand="0" w:evenVBand="0" w:oddHBand="0" w:evenHBand="0" w:firstRowFirstColumn="0" w:firstRowLastColumn="0" w:lastRowFirstColumn="0" w:lastRowLastColumn="0"/>
               <w:rPr>
                 <w:color w:val="ED7D31" w:themeColor="accent2"/>
-                <w:highlight w:val="yellow"/>
               </w:rPr>
             </w:pPr>
             <w:proofErr w:type="spellStart"/>
@@ -10691,7 +10588,6 @@
             <w:r>
               <w:rPr>
                 <w:color w:val="ED7D31" w:themeColor="accent2"/>
-                <w:highlight w:val="yellow"/>
               </w:rPr>
               <w:t>factor.type</w:t>
             </w:r>
@@ -10700,7 +10596,6 @@
             <w:r>
               <w:rPr>
                 <w:color w:val="ED7D31" w:themeColor="accent2"/>
-                <w:highlight w:val="yellow"/>
               </w:rPr>
               <w:t xml:space="preserve"> (in)</w:t>
             </w:r>
@@ -10715,7 +10610,6 @@
               <w:cnfStyle w:val="100000000000" w:firstRow="1" w:lastRow="0" w:firstColumn="0" w:lastColumn="0" w:oddVBand="0" w:evenVBand="0" w:oddHBand="0" w:evenHBand="0" w:firstRowFirstColumn="0" w:firstRowLastColumn="0" w:lastRowFirstColumn="0" w:lastRowLastColumn="0"/>
               <w:rPr>
                 <w:color w:val="ED7D31" w:themeColor="accent2"/>
-                <w:highlight w:val="yellow"/>
               </w:rPr>
             </w:pPr>
             <w:proofErr w:type="spellStart"/>
@@ -10723,7 +10617,6 @@
             <w:r>
               <w:rPr>
                 <w:color w:val="ED7D31" w:themeColor="accent2"/>
-                <w:highlight w:val="yellow"/>
               </w:rPr>
               <w:t>mulop.op</w:t>
             </w:r>
@@ -10732,7 +10625,6 @@
             <w:r>
               <w:rPr>
                 <w:color w:val="ED7D31" w:themeColor="accent2"/>
-                <w:highlight w:val="yellow"/>
               </w:rPr>
               <w:t xml:space="preserve"> (in)</w:t>
             </w:r>
@@ -10747,20 +10639,17 @@
               <w:cnfStyle w:val="100000000000" w:firstRow="1" w:lastRow="0" w:firstColumn="0" w:lastColumn="0" w:oddVBand="0" w:evenVBand="0" w:oddHBand="0" w:evenHBand="0" w:firstRowFirstColumn="0" w:firstRowLastColumn="0" w:lastRowFirstColumn="0" w:lastRowLastColumn="0"/>
               <w:rPr>
                 <w:color w:val="ED7D31" w:themeColor="accent2"/>
-                <w:highlight w:val="yellow"/>
               </w:rPr>
             </w:pPr>
             <w:r>
               <w:rPr>
                 <w:color w:val="ED7D31" w:themeColor="accent2"/>
-                <w:highlight w:val="yellow"/>
               </w:rPr>
               <w:t>term</w:t>
             </w:r>
             <w:r>
               <w:rPr>
                 <w:color w:val="ED7D31" w:themeColor="accent2"/>
-                <w:highlight w:val="yellow"/>
                 <w:vertAlign w:val="subscript"/>
               </w:rPr>
               <w:t>1</w:t>
@@ -10769,7 +10658,6 @@
             <w:r>
               <w:rPr>
                 <w:color w:val="ED7D31" w:themeColor="accent2"/>
-                <w:highlight w:val="yellow"/>
               </w:rPr>
               <w:t>’.i</w:t>
             </w:r>
@@ -10777,7 +10665,6 @@
             <w:r>
               <w:rPr>
                 <w:color w:val="ED7D31" w:themeColor="accent2"/>
-                <w:highlight w:val="yellow"/>
               </w:rPr>
               <w:t xml:space="preserve"> (in)</w:t>
             </w:r>
@@ -10795,14 +10682,12 @@
               <w:rPr>
                 <w:b w:val="0"/>
                 <w:color w:val="ED7D31" w:themeColor="accent2"/>
-                <w:highlight w:val="yellow"/>
               </w:rPr>
             </w:pPr>
             <w:r>
               <w:rPr>
                 <w:b w:val="0"/>
                 <w:color w:val="ED7D31" w:themeColor="accent2"/>
-                <w:highlight w:val="yellow"/>
               </w:rPr>
               <w:t>INT</w:t>
             </w:r>
@@ -10817,13 +10702,11 @@
               <w:cnfStyle w:val="000000000000" w:firstRow="0" w:lastRow="0" w:firstColumn="0" w:lastColumn="0" w:oddVBand="0" w:evenVBand="0" w:oddHBand="0" w:evenHBand="0" w:firstRowFirstColumn="0" w:firstRowLastColumn="0" w:lastRowFirstColumn="0" w:lastRowLastColumn="0"/>
               <w:rPr>
                 <w:color w:val="ED7D31" w:themeColor="accent2"/>
-                <w:highlight w:val="yellow"/>
               </w:rPr>
             </w:pPr>
             <w:r>
               <w:rPr>
                 <w:color w:val="ED7D31" w:themeColor="accent2"/>
-                <w:highlight w:val="yellow"/>
               </w:rPr>
               <w:t>INT</w:t>
             </w:r>
@@ -10838,20 +10721,17 @@
               <w:cnfStyle w:val="000000000000" w:firstRow="0" w:lastRow="0" w:firstColumn="0" w:lastColumn="0" w:oddVBand="0" w:evenVBand="0" w:oddHBand="0" w:evenHBand="0" w:firstRowFirstColumn="0" w:firstRowLastColumn="0" w:lastRowFirstColumn="0" w:lastRowLastColumn="0"/>
               <w:rPr>
                 <w:color w:val="ED7D31" w:themeColor="accent2"/>
-                <w:highlight w:val="yellow"/>
               </w:rPr>
             </w:pPr>
             <w:r>
               <w:rPr>
                 <w:color w:val="ED7D31" w:themeColor="accent2"/>
-                <w:highlight w:val="yellow"/>
               </w:rPr>
               <w:t>* /</w:t>
             </w:r>
             <w:r>
               <w:rPr>
                 <w:color w:val="ED7D31" w:themeColor="accent2"/>
-                <w:highlight w:val="yellow"/>
               </w:rPr>
               <w:t xml:space="preserve"> mod div</w:t>
             </w:r>
@@ -10866,13 +10746,11 @@
               <w:cnfStyle w:val="000000000000" w:firstRow="0" w:lastRow="0" w:firstColumn="0" w:lastColumn="0" w:oddVBand="0" w:evenVBand="0" w:oddHBand="0" w:evenHBand="0" w:firstRowFirstColumn="0" w:firstRowLastColumn="0" w:lastRowFirstColumn="0" w:lastRowLastColumn="0"/>
               <w:rPr>
                 <w:color w:val="ED7D31" w:themeColor="accent2"/>
-                <w:highlight w:val="yellow"/>
               </w:rPr>
             </w:pPr>
             <w:r>
               <w:rPr>
                 <w:color w:val="ED7D31" w:themeColor="accent2"/>
-                <w:highlight w:val="yellow"/>
               </w:rPr>
               <w:t>INT</w:t>
             </w:r>
@@ -10890,14 +10768,12 @@
               <w:rPr>
                 <w:b w:val="0"/>
                 <w:color w:val="ED7D31" w:themeColor="accent2"/>
-                <w:highlight w:val="yellow"/>
               </w:rPr>
             </w:pPr>
             <w:r>
               <w:rPr>
                 <w:b w:val="0"/>
                 <w:color w:val="ED7D31" w:themeColor="accent2"/>
-                <w:highlight w:val="yellow"/>
               </w:rPr>
               <w:t>ERR*</w:t>
             </w:r>
@@ -10912,20 +10788,17 @@
               <w:cnfStyle w:val="000000000000" w:firstRow="0" w:lastRow="0" w:firstColumn="0" w:lastColumn="0" w:oddVBand="0" w:evenVBand="0" w:oddHBand="0" w:evenHBand="0" w:firstRowFirstColumn="0" w:firstRowLastColumn="0" w:lastRowFirstColumn="0" w:lastRowLastColumn="0"/>
               <w:rPr>
                 <w:color w:val="ED7D31" w:themeColor="accent2"/>
-                <w:highlight w:val="yellow"/>
               </w:rPr>
             </w:pPr>
             <w:r>
               <w:rPr>
                 <w:color w:val="ED7D31" w:themeColor="accent2"/>
-                <w:highlight w:val="yellow"/>
               </w:rPr>
               <w:t>REAL</w:t>
             </w:r>
             <w:r>
               <w:rPr>
                 <w:color w:val="ED7D31" w:themeColor="accent2"/>
-                <w:highlight w:val="yellow"/>
               </w:rPr>
               <w:t xml:space="preserve"> BOOL</w:t>
             </w:r>
@@ -10940,20 +10813,17 @@
               <w:cnfStyle w:val="000000000000" w:firstRow="0" w:lastRow="0" w:firstColumn="0" w:lastColumn="0" w:oddVBand="0" w:evenVBand="0" w:oddHBand="0" w:evenHBand="0" w:firstRowFirstColumn="0" w:firstRowLastColumn="0" w:lastRowFirstColumn="0" w:lastRowLastColumn="0"/>
               <w:rPr>
                 <w:color w:val="ED7D31" w:themeColor="accent2"/>
-                <w:highlight w:val="yellow"/>
               </w:rPr>
             </w:pPr>
             <w:r>
               <w:rPr>
                 <w:color w:val="ED7D31" w:themeColor="accent2"/>
-                <w:highlight w:val="yellow"/>
               </w:rPr>
               <w:t>* /</w:t>
             </w:r>
             <w:r>
               <w:rPr>
                 <w:color w:val="ED7D31" w:themeColor="accent2"/>
-                <w:highlight w:val="yellow"/>
               </w:rPr>
               <w:t xml:space="preserve"> mod div</w:t>
             </w:r>
@@ -10968,20 +10838,17 @@
               <w:cnfStyle w:val="000000000000" w:firstRow="0" w:lastRow="0" w:firstColumn="0" w:lastColumn="0" w:oddVBand="0" w:evenVBand="0" w:oddHBand="0" w:evenHBand="0" w:firstRowFirstColumn="0" w:firstRowLastColumn="0" w:lastRowFirstColumn="0" w:lastRowLastColumn="0"/>
               <w:rPr>
                 <w:color w:val="ED7D31" w:themeColor="accent2"/>
-                <w:highlight w:val="yellow"/>
               </w:rPr>
             </w:pPr>
             <w:r>
               <w:rPr>
                 <w:color w:val="ED7D31" w:themeColor="accent2"/>
-                <w:highlight w:val="yellow"/>
               </w:rPr>
               <w:t>INT</w:t>
             </w:r>
             <w:r>
               <w:rPr>
                 <w:color w:val="ED7D31" w:themeColor="accent2"/>
-                <w:highlight w:val="yellow"/>
               </w:rPr>
               <w:t xml:space="preserve"> BOOL</w:t>
             </w:r>
@@ -10998,14 +10865,12 @@
             <w:pPr>
               <w:rPr>
                 <w:color w:val="ED7D31" w:themeColor="accent2"/>
-                <w:highlight w:val="yellow"/>
               </w:rPr>
             </w:pPr>
             <w:r>
               <w:rPr>
                 <w:b w:val="0"/>
                 <w:color w:val="ED7D31" w:themeColor="accent2"/>
-                <w:highlight w:val="yellow"/>
               </w:rPr>
               <w:t>ERR*</w:t>
             </w:r>
@@ -11020,20 +10885,17 @@
               <w:cnfStyle w:val="000000000000" w:firstRow="0" w:lastRow="0" w:firstColumn="0" w:lastColumn="0" w:oddVBand="0" w:evenVBand="0" w:oddHBand="0" w:evenHBand="0" w:firstRowFirstColumn="0" w:firstRowLastColumn="0" w:lastRowFirstColumn="0" w:lastRowLastColumn="0"/>
               <w:rPr>
                 <w:color w:val="ED7D31" w:themeColor="accent2"/>
-                <w:highlight w:val="yellow"/>
               </w:rPr>
             </w:pPr>
             <w:r>
               <w:rPr>
                 <w:color w:val="ED7D31" w:themeColor="accent2"/>
-                <w:highlight w:val="yellow"/>
               </w:rPr>
               <w:t>INT</w:t>
             </w:r>
             <w:r>
               <w:rPr>
                 <w:color w:val="ED7D31" w:themeColor="accent2"/>
-                <w:highlight w:val="yellow"/>
               </w:rPr>
               <w:t xml:space="preserve"> BOOL</w:t>
             </w:r>
@@ -11048,20 +10910,17 @@
               <w:cnfStyle w:val="000000000000" w:firstRow="0" w:lastRow="0" w:firstColumn="0" w:lastColumn="0" w:oddVBand="0" w:evenVBand="0" w:oddHBand="0" w:evenHBand="0" w:firstRowFirstColumn="0" w:firstRowLastColumn="0" w:lastRowFirstColumn="0" w:lastRowLastColumn="0"/>
               <w:rPr>
                 <w:color w:val="ED7D31" w:themeColor="accent2"/>
-                <w:highlight w:val="yellow"/>
               </w:rPr>
             </w:pPr>
             <w:r>
               <w:rPr>
                 <w:color w:val="ED7D31" w:themeColor="accent2"/>
-                <w:highlight w:val="yellow"/>
               </w:rPr>
               <w:t>* /</w:t>
             </w:r>
             <w:r>
               <w:rPr>
                 <w:color w:val="ED7D31" w:themeColor="accent2"/>
-                <w:highlight w:val="yellow"/>
               </w:rPr>
               <w:t xml:space="preserve"> mod div</w:t>
             </w:r>
@@ -11076,20 +10935,17 @@
               <w:cnfStyle w:val="000000000000" w:firstRow="0" w:lastRow="0" w:firstColumn="0" w:lastColumn="0" w:oddVBand="0" w:evenVBand="0" w:oddHBand="0" w:evenHBand="0" w:firstRowFirstColumn="0" w:firstRowLastColumn="0" w:lastRowFirstColumn="0" w:lastRowLastColumn="0"/>
               <w:rPr>
                 <w:color w:val="ED7D31" w:themeColor="accent2"/>
-                <w:highlight w:val="yellow"/>
               </w:rPr>
             </w:pPr>
             <w:r>
               <w:rPr>
                 <w:color w:val="ED7D31" w:themeColor="accent2"/>
-                <w:highlight w:val="yellow"/>
               </w:rPr>
               <w:t>REAL</w:t>
             </w:r>
             <w:r>
               <w:rPr>
                 <w:color w:val="ED7D31" w:themeColor="accent2"/>
-                <w:highlight w:val="yellow"/>
               </w:rPr>
               <w:t xml:space="preserve"> BOOL</w:t>
             </w:r>
@@ -11107,14 +10963,12 @@
               <w:rPr>
                 <w:b w:val="0"/>
                 <w:color w:val="ED7D31" w:themeColor="accent2"/>
-                <w:highlight w:val="yellow"/>
               </w:rPr>
             </w:pPr>
             <w:r>
               <w:rPr>
                 <w:b w:val="0"/>
                 <w:color w:val="ED7D31" w:themeColor="accent2"/>
-                <w:highlight w:val="yellow"/>
               </w:rPr>
               <w:t>REAL</w:t>
             </w:r>
@@ -11129,13 +10983,11 @@
               <w:cnfStyle w:val="000000000000" w:firstRow="0" w:lastRow="0" w:firstColumn="0" w:lastColumn="0" w:oddVBand="0" w:evenVBand="0" w:oddHBand="0" w:evenHBand="0" w:firstRowFirstColumn="0" w:firstRowLastColumn="0" w:lastRowFirstColumn="0" w:lastRowLastColumn="0"/>
               <w:rPr>
                 <w:color w:val="ED7D31" w:themeColor="accent2"/>
-                <w:highlight w:val="yellow"/>
               </w:rPr>
             </w:pPr>
             <w:r>
               <w:rPr>
                 <w:color w:val="ED7D31" w:themeColor="accent2"/>
-                <w:highlight w:val="yellow"/>
               </w:rPr>
               <w:t>REAL</w:t>
             </w:r>
@@ -11150,20 +11002,17 @@
               <w:cnfStyle w:val="000000000000" w:firstRow="0" w:lastRow="0" w:firstColumn="0" w:lastColumn="0" w:oddVBand="0" w:evenVBand="0" w:oddHBand="0" w:evenHBand="0" w:firstRowFirstColumn="0" w:firstRowLastColumn="0" w:lastRowFirstColumn="0" w:lastRowLastColumn="0"/>
               <w:rPr>
                 <w:color w:val="ED7D31" w:themeColor="accent2"/>
-                <w:highlight w:val="yellow"/>
               </w:rPr>
             </w:pPr>
             <w:r>
               <w:rPr>
                 <w:color w:val="ED7D31" w:themeColor="accent2"/>
-                <w:highlight w:val="yellow"/>
               </w:rPr>
               <w:t>* /</w:t>
             </w:r>
             <w:r>
               <w:rPr>
                 <w:color w:val="ED7D31" w:themeColor="accent2"/>
-                <w:highlight w:val="yellow"/>
               </w:rPr>
               <w:t xml:space="preserve"> mod div</w:t>
             </w:r>
@@ -11178,13 +11027,11 @@
               <w:cnfStyle w:val="000000000000" w:firstRow="0" w:lastRow="0" w:firstColumn="0" w:lastColumn="0" w:oddVBand="0" w:evenVBand="0" w:oddHBand="0" w:evenHBand="0" w:firstRowFirstColumn="0" w:firstRowLastColumn="0" w:lastRowFirstColumn="0" w:lastRowLastColumn="0"/>
               <w:rPr>
                 <w:color w:val="ED7D31" w:themeColor="accent2"/>
-                <w:highlight w:val="yellow"/>
               </w:rPr>
             </w:pPr>
             <w:r>
               <w:rPr>
                 <w:color w:val="ED7D31" w:themeColor="accent2"/>
-                <w:highlight w:val="yellow"/>
               </w:rPr>
               <w:t>REAL</w:t>
             </w:r>
@@ -11202,14 +11049,12 @@
               <w:rPr>
                 <w:b w:val="0"/>
                 <w:color w:val="ED7D31" w:themeColor="accent2"/>
-                <w:highlight w:val="yellow"/>
               </w:rPr>
             </w:pPr>
             <w:r>
               <w:rPr>
                 <w:b w:val="0"/>
                 <w:color w:val="ED7D31" w:themeColor="accent2"/>
-                <w:highlight w:val="yellow"/>
               </w:rPr>
               <w:t>ERR</w:t>
             </w:r>
@@ -11224,13 +11069,11 @@
               <w:cnfStyle w:val="000000000000" w:firstRow="0" w:lastRow="0" w:firstColumn="0" w:lastColumn="0" w:oddVBand="0" w:evenVBand="0" w:oddHBand="0" w:evenHBand="0" w:firstRowFirstColumn="0" w:firstRowLastColumn="0" w:lastRowFirstColumn="0" w:lastRowLastColumn="0"/>
               <w:rPr>
                 <w:color w:val="ED7D31" w:themeColor="accent2"/>
-                <w:highlight w:val="yellow"/>
               </w:rPr>
             </w:pPr>
             <w:r>
               <w:rPr>
                 <w:color w:val="ED7D31" w:themeColor="accent2"/>
-                <w:highlight w:val="yellow"/>
               </w:rPr>
               <w:t>Anything</w:t>
             </w:r>
@@ -11245,27 +11088,23 @@
               <w:cnfStyle w:val="000000000000" w:firstRow="0" w:lastRow="0" w:firstColumn="0" w:lastColumn="0" w:oddVBand="0" w:evenVBand="0" w:oddHBand="0" w:evenHBand="0" w:firstRowFirstColumn="0" w:firstRowLastColumn="0" w:lastRowFirstColumn="0" w:lastRowLastColumn="0"/>
               <w:rPr>
                 <w:color w:val="ED7D31" w:themeColor="accent2"/>
-                <w:highlight w:val="yellow"/>
               </w:rPr>
             </w:pPr>
             <w:r>
               <w:rPr>
                 <w:color w:val="ED7D31" w:themeColor="accent2"/>
-                <w:highlight w:val="yellow"/>
               </w:rPr>
               <w:t>* /</w:t>
             </w:r>
             <w:r>
               <w:rPr>
                 <w:color w:val="ED7D31" w:themeColor="accent2"/>
-                <w:highlight w:val="yellow"/>
               </w:rPr>
               <w:t xml:space="preserve"> mod div</w:t>
             </w:r>
             <w:r>
               <w:rPr>
                 <w:color w:val="ED7D31" w:themeColor="accent2"/>
-                <w:highlight w:val="yellow"/>
               </w:rPr>
               <w:t xml:space="preserve"> and</w:t>
             </w:r>
@@ -11280,13 +11119,11 @@
               <w:cnfStyle w:val="000000000000" w:firstRow="0" w:lastRow="0" w:firstColumn="0" w:lastColumn="0" w:oddVBand="0" w:evenVBand="0" w:oddHBand="0" w:evenHBand="0" w:firstRowFirstColumn="0" w:firstRowLastColumn="0" w:lastRowFirstColumn="0" w:lastRowLastColumn="0"/>
               <w:rPr>
                 <w:color w:val="ED7D31" w:themeColor="accent2"/>
-                <w:highlight w:val="yellow"/>
               </w:rPr>
             </w:pPr>
             <w:r>
               <w:rPr>
                 <w:color w:val="ED7D31" w:themeColor="accent2"/>
-                <w:highlight w:val="yellow"/>
               </w:rPr>
               <w:t>ERR</w:t>
             </w:r>
@@ -11304,14 +11141,12 @@
               <w:rPr>
                 <w:b w:val="0"/>
                 <w:color w:val="ED7D31" w:themeColor="accent2"/>
-                <w:highlight w:val="yellow"/>
               </w:rPr>
             </w:pPr>
             <w:r>
               <w:rPr>
                 <w:b w:val="0"/>
                 <w:color w:val="ED7D31" w:themeColor="accent2"/>
-                <w:highlight w:val="yellow"/>
               </w:rPr>
               <w:t>ERR</w:t>
             </w:r>
@@ -11326,13 +11161,11 @@
               <w:cnfStyle w:val="000000000000" w:firstRow="0" w:lastRow="0" w:firstColumn="0" w:lastColumn="0" w:oddVBand="0" w:evenVBand="0" w:oddHBand="0" w:evenHBand="0" w:firstRowFirstColumn="0" w:firstRowLastColumn="0" w:lastRowFirstColumn="0" w:lastRowLastColumn="0"/>
               <w:rPr>
                 <w:color w:val="ED7D31" w:themeColor="accent2"/>
-                <w:highlight w:val="yellow"/>
               </w:rPr>
             </w:pPr>
             <w:r>
               <w:rPr>
                 <w:color w:val="ED7D31" w:themeColor="accent2"/>
-                <w:highlight w:val="yellow"/>
               </w:rPr>
               <w:t>ERR</w:t>
             </w:r>
@@ -11347,27 +11180,23 @@
               <w:cnfStyle w:val="000000000000" w:firstRow="0" w:lastRow="0" w:firstColumn="0" w:lastColumn="0" w:oddVBand="0" w:evenVBand="0" w:oddHBand="0" w:evenHBand="0" w:firstRowFirstColumn="0" w:firstRowLastColumn="0" w:lastRowFirstColumn="0" w:lastRowLastColumn="0"/>
               <w:rPr>
                 <w:color w:val="ED7D31" w:themeColor="accent2"/>
-                <w:highlight w:val="yellow"/>
               </w:rPr>
             </w:pPr>
             <w:r>
               <w:rPr>
                 <w:color w:val="ED7D31" w:themeColor="accent2"/>
-                <w:highlight w:val="yellow"/>
               </w:rPr>
               <w:t>* /</w:t>
             </w:r>
             <w:r>
               <w:rPr>
                 <w:color w:val="ED7D31" w:themeColor="accent2"/>
-                <w:highlight w:val="yellow"/>
               </w:rPr>
               <w:t xml:space="preserve"> mod div</w:t>
             </w:r>
             <w:r>
               <w:rPr>
                 <w:color w:val="ED7D31" w:themeColor="accent2"/>
-                <w:highlight w:val="yellow"/>
               </w:rPr>
               <w:t xml:space="preserve"> and</w:t>
             </w:r>
@@ -11382,13 +11211,11 @@
               <w:cnfStyle w:val="000000000000" w:firstRow="0" w:lastRow="0" w:firstColumn="0" w:lastColumn="0" w:oddVBand="0" w:evenVBand="0" w:oddHBand="0" w:evenHBand="0" w:firstRowFirstColumn="0" w:firstRowLastColumn="0" w:lastRowFirstColumn="0" w:lastRowLastColumn="0"/>
               <w:rPr>
                 <w:color w:val="ED7D31" w:themeColor="accent2"/>
-                <w:highlight w:val="yellow"/>
               </w:rPr>
             </w:pPr>
             <w:r>
               <w:rPr>
                 <w:color w:val="ED7D31" w:themeColor="accent2"/>
-                <w:highlight w:val="yellow"/>
               </w:rPr>
               <w:t>Anything</w:t>
             </w:r>
@@ -11406,14 +11233,12 @@
               <w:rPr>
                 <w:b w:val="0"/>
                 <w:color w:val="ED7D31" w:themeColor="accent2"/>
-                <w:highlight w:val="yellow"/>
               </w:rPr>
             </w:pPr>
             <w:r>
               <w:rPr>
                 <w:b w:val="0"/>
                 <w:color w:val="ED7D31" w:themeColor="accent2"/>
-                <w:highlight w:val="yellow"/>
               </w:rPr>
               <w:t>BOOL</w:t>
             </w:r>
@@ -11428,13 +11253,11 @@
               <w:cnfStyle w:val="000000000000" w:firstRow="0" w:lastRow="0" w:firstColumn="0" w:lastColumn="0" w:oddVBand="0" w:evenVBand="0" w:oddHBand="0" w:evenHBand="0" w:firstRowFirstColumn="0" w:firstRowLastColumn="0" w:lastRowFirstColumn="0" w:lastRowLastColumn="0"/>
               <w:rPr>
                 <w:color w:val="ED7D31" w:themeColor="accent2"/>
-                <w:highlight w:val="yellow"/>
               </w:rPr>
             </w:pPr>
             <w:r>
               <w:rPr>
                 <w:color w:val="ED7D31" w:themeColor="accent2"/>
-                <w:highlight w:val="yellow"/>
               </w:rPr>
               <w:t>BOOL</w:t>
             </w:r>
@@ -11449,13 +11272,11 @@
               <w:cnfStyle w:val="000000000000" w:firstRow="0" w:lastRow="0" w:firstColumn="0" w:lastColumn="0" w:oddVBand="0" w:evenVBand="0" w:oddHBand="0" w:evenHBand="0" w:firstRowFirstColumn="0" w:firstRowLastColumn="0" w:lastRowFirstColumn="0" w:lastRowLastColumn="0"/>
               <w:rPr>
                 <w:color w:val="ED7D31" w:themeColor="accent2"/>
-                <w:highlight w:val="yellow"/>
               </w:rPr>
             </w:pPr>
             <w:r>
               <w:rPr>
                 <w:color w:val="ED7D31" w:themeColor="accent2"/>
-                <w:highlight w:val="yellow"/>
               </w:rPr>
               <w:t>and</w:t>
             </w:r>
@@ -11470,13 +11291,11 @@
               <w:cnfStyle w:val="000000000000" w:firstRow="0" w:lastRow="0" w:firstColumn="0" w:lastColumn="0" w:oddVBand="0" w:evenVBand="0" w:oddHBand="0" w:evenHBand="0" w:firstRowFirstColumn="0" w:firstRowLastColumn="0" w:lastRowFirstColumn="0" w:lastRowLastColumn="0"/>
               <w:rPr>
                 <w:color w:val="ED7D31" w:themeColor="accent2"/>
-                <w:highlight w:val="yellow"/>
               </w:rPr>
             </w:pPr>
             <w:r>
               <w:rPr>
                 <w:color w:val="ED7D31" w:themeColor="accent2"/>
-                <w:highlight w:val="yellow"/>
               </w:rPr>
               <w:t>BOOL</w:t>
             </w:r>
@@ -11494,14 +11313,12 @@
               <w:rPr>
                 <w:b w:val="0"/>
                 <w:color w:val="ED7D31" w:themeColor="accent2"/>
-                <w:highlight w:val="yellow"/>
               </w:rPr>
             </w:pPr>
             <w:r>
               <w:rPr>
                 <w:b w:val="0"/>
                 <w:color w:val="ED7D31" w:themeColor="accent2"/>
-                <w:highlight w:val="yellow"/>
               </w:rPr>
               <w:t>ERR*</w:t>
             </w:r>
@@ -11516,13 +11333,11 @@
               <w:cnfStyle w:val="000000000000" w:firstRow="0" w:lastRow="0" w:firstColumn="0" w:lastColumn="0" w:oddVBand="0" w:evenVBand="0" w:oddHBand="0" w:evenHBand="0" w:firstRowFirstColumn="0" w:firstRowLastColumn="0" w:lastRowFirstColumn="0" w:lastRowLastColumn="0"/>
               <w:rPr>
                 <w:color w:val="ED7D31" w:themeColor="accent2"/>
-                <w:highlight w:val="yellow"/>
               </w:rPr>
             </w:pPr>
             <w:r>
               <w:rPr>
                 <w:color w:val="ED7D31" w:themeColor="accent2"/>
-                <w:highlight w:val="yellow"/>
               </w:rPr>
               <w:t>BOOL</w:t>
             </w:r>
@@ -11537,13 +11352,11 @@
               <w:cnfStyle w:val="000000000000" w:firstRow="0" w:lastRow="0" w:firstColumn="0" w:lastColumn="0" w:oddVBand="0" w:evenVBand="0" w:oddHBand="0" w:evenHBand="0" w:firstRowFirstColumn="0" w:firstRowLastColumn="0" w:lastRowFirstColumn="0" w:lastRowLastColumn="0"/>
               <w:rPr>
                 <w:color w:val="ED7D31" w:themeColor="accent2"/>
-                <w:highlight w:val="yellow"/>
               </w:rPr>
             </w:pPr>
             <w:r>
               <w:rPr>
                 <w:color w:val="ED7D31" w:themeColor="accent2"/>
-                <w:highlight w:val="yellow"/>
               </w:rPr>
               <w:t>and</w:t>
             </w:r>
@@ -11558,13 +11371,11 @@
               <w:cnfStyle w:val="000000000000" w:firstRow="0" w:lastRow="0" w:firstColumn="0" w:lastColumn="0" w:oddVBand="0" w:evenVBand="0" w:oddHBand="0" w:evenHBand="0" w:firstRowFirstColumn="0" w:firstRowLastColumn="0" w:lastRowFirstColumn="0" w:lastRowLastColumn="0"/>
               <w:rPr>
                 <w:color w:val="ED7D31" w:themeColor="accent2"/>
-                <w:highlight w:val="yellow"/>
               </w:rPr>
             </w:pPr>
             <w:r>
               <w:rPr>
                 <w:color w:val="ED7D31" w:themeColor="accent2"/>
-                <w:highlight w:val="yellow"/>
               </w:rPr>
               <w:t>REAL INT</w:t>
             </w:r>
@@ -11582,14 +11393,12 @@
               <w:rPr>
                 <w:b w:val="0"/>
                 <w:color w:val="ED7D31" w:themeColor="accent2"/>
-                <w:highlight w:val="yellow"/>
               </w:rPr>
             </w:pPr>
             <w:r>
               <w:rPr>
                 <w:b w:val="0"/>
                 <w:color w:val="ED7D31" w:themeColor="accent2"/>
-                <w:highlight w:val="yellow"/>
               </w:rPr>
               <w:t>ERR*</w:t>
             </w:r>
@@ -11604,13 +11413,11 @@
               <w:cnfStyle w:val="000000000000" w:firstRow="0" w:lastRow="0" w:firstColumn="0" w:lastColumn="0" w:oddVBand="0" w:evenVBand="0" w:oddHBand="0" w:evenHBand="0" w:firstRowFirstColumn="0" w:firstRowLastColumn="0" w:lastRowFirstColumn="0" w:lastRowLastColumn="0"/>
               <w:rPr>
                 <w:color w:val="ED7D31" w:themeColor="accent2"/>
-                <w:highlight w:val="yellow"/>
               </w:rPr>
             </w:pPr>
             <w:r>
               <w:rPr>
                 <w:color w:val="ED7D31" w:themeColor="accent2"/>
-                <w:highlight w:val="yellow"/>
               </w:rPr>
               <w:t>REAL INT</w:t>
             </w:r>
@@ -11625,13 +11432,11 @@
               <w:cnfStyle w:val="000000000000" w:firstRow="0" w:lastRow="0" w:firstColumn="0" w:lastColumn="0" w:oddVBand="0" w:evenVBand="0" w:oddHBand="0" w:evenHBand="0" w:firstRowFirstColumn="0" w:firstRowLastColumn="0" w:lastRowFirstColumn="0" w:lastRowLastColumn="0"/>
               <w:rPr>
                 <w:color w:val="ED7D31" w:themeColor="accent2"/>
-                <w:highlight w:val="yellow"/>
               </w:rPr>
             </w:pPr>
             <w:r>
               <w:rPr>
                 <w:color w:val="ED7D31" w:themeColor="accent2"/>
-                <w:highlight w:val="yellow"/>
               </w:rPr>
               <w:t>and</w:t>
             </w:r>
@@ -11646,13 +11451,11 @@
               <w:cnfStyle w:val="000000000000" w:firstRow="0" w:lastRow="0" w:firstColumn="0" w:lastColumn="0" w:oddVBand="0" w:evenVBand="0" w:oddHBand="0" w:evenHBand="0" w:firstRowFirstColumn="0" w:firstRowLastColumn="0" w:lastRowFirstColumn="0" w:lastRowLastColumn="0"/>
               <w:rPr>
                 <w:color w:val="ED7D31" w:themeColor="accent2"/>
-                <w:highlight w:val="yellow"/>
               </w:rPr>
             </w:pPr>
             <w:r>
               <w:rPr>
                 <w:color w:val="ED7D31" w:themeColor="accent2"/>
-                <w:highlight w:val="yellow"/>
               </w:rPr>
               <w:t>BOOL</w:t>
             </w:r>
@@ -11665,13 +11468,11 @@
         <w:ind w:firstLine="720"/>
         <w:rPr>
           <w:color w:val="ED7D31" w:themeColor="accent2"/>
-          <w:highlight w:val="yellow"/>
-        </w:rPr>
-      </w:pPr>
-      <w:r>
-        <w:rPr>
-          <w:color w:val="ED7D31" w:themeColor="accent2"/>
-          <w:highlight w:val="yellow"/>
+        </w:rPr>
+      </w:pPr>
+      <w:r>
+        <w:rPr>
+          <w:color w:val="ED7D31" w:themeColor="accent2"/>
         </w:rPr>
         <w:t xml:space="preserve">NOTE: If </w:t>
       </w:r>
@@ -11680,7 +11481,6 @@
       <w:r>
         <w:rPr>
           <w:color w:val="ED7D31" w:themeColor="accent2"/>
-          <w:highlight w:val="yellow"/>
         </w:rPr>
         <w:t>mulop.op</w:t>
       </w:r>
@@ -11689,7 +11489,6 @@
       <w:r>
         <w:rPr>
           <w:color w:val="ED7D31" w:themeColor="accent2"/>
-          <w:highlight w:val="yellow"/>
         </w:rPr>
         <w:t xml:space="preserve"> is / must check for divide by zero</w:t>
       </w:r>
@@ -11698,13 +11497,11 @@
       <w:pPr>
         <w:rPr>
           <w:color w:val="ED7D31" w:themeColor="accent2"/>
-          <w:highlight w:val="yellow"/>
-        </w:rPr>
-      </w:pPr>
-      <w:r>
-        <w:rPr>
-          <w:color w:val="ED7D31" w:themeColor="accent2"/>
-          <w:highlight w:val="yellow"/>
+        </w:rPr>
+      </w:pPr>
+      <w:r>
+        <w:rPr>
+          <w:color w:val="ED7D31" w:themeColor="accent2"/>
         </w:rPr>
         <w:tab/>
         <w:t>(2) {</w:t>
@@ -11714,7 +11511,6 @@
       <w:r>
         <w:rPr>
           <w:color w:val="ED7D31" w:themeColor="accent2"/>
-          <w:highlight w:val="yellow"/>
         </w:rPr>
         <w:t>term.type</w:t>
       </w:r>
@@ -11723,7 +11519,6 @@
       <w:r>
         <w:rPr>
           <w:color w:val="ED7D31" w:themeColor="accent2"/>
-          <w:highlight w:val="yellow"/>
         </w:rPr>
         <w:t xml:space="preserve"> := </w:t>
       </w:r>
@@ -11731,7 +11526,6 @@
       <w:r>
         <w:rPr>
           <w:color w:val="ED7D31" w:themeColor="accent2"/>
-          <w:highlight w:val="yellow"/>
         </w:rPr>
         <w:t>term’.type</w:t>
       </w:r>
@@ -11739,7 +11533,6 @@
       <w:r>
         <w:rPr>
           <w:color w:val="ED7D31" w:themeColor="accent2"/>
-          <w:highlight w:val="yellow"/>
         </w:rPr>
         <w:t>}</w:t>
       </w:r>
@@ -11748,7 +11541,6 @@
       <w:pPr>
         <w:rPr>
           <w:color w:val="ED7D31" w:themeColor="accent2"/>
-          <w:highlight w:val="yellow"/>
         </w:rPr>
       </w:pPr>
     </w:p>
@@ -11756,64 +11548,40 @@
       <w:pPr>
         <w:rPr>
           <w:color w:val="545454"/>
-          <w:highlight w:val="yellow"/>
           <w:shd w:val="clear" w:color="auto" w:fill="FFFFFF"/>
         </w:rPr>
       </w:pPr>
       <w:r>
-        <w:rPr>
-          <w:highlight w:val="yellow"/>
-        </w:rPr>
         <w:t>20</w:t>
       </w:r>
       <w:r>
-        <w:rPr>
-          <w:highlight w:val="yellow"/>
-        </w:rPr>
         <w:t>.2.2</w:t>
       </w:r>
       <w:r>
-        <w:rPr>
-          <w:highlight w:val="yellow"/>
-        </w:rPr>
-        <w:tab/>
-      </w:r>
-      <w:r>
-        <w:rPr>
-          <w:i/>
-          <w:highlight w:val="yellow"/>
+        <w:tab/>
+      </w:r>
+      <w:r>
+        <w:rPr>
+          <w:i/>
         </w:rPr>
         <w:t>term’</w:t>
       </w:r>
       <w:r>
-        <w:rPr>
-          <w:highlight w:val="yellow"/>
-        </w:rPr>
-        <w:tab/>
-      </w:r>
-      <w:r>
-        <w:rPr>
-          <w:highlight w:val="yellow"/>
-        </w:rPr>
-        <w:tab/>
-      </w:r>
-      <w:r>
-        <w:rPr>
-          <w:highlight w:val="yellow"/>
-        </w:rPr>
+        <w:tab/>
+      </w:r>
+      <w:r>
+        <w:tab/>
+      </w:r>
+      <w:r>
         <w:tab/>
         <w:t xml:space="preserve">--&gt; </w:t>
       </w:r>
       <w:r>
-        <w:rPr>
-          <w:highlight w:val="yellow"/>
-        </w:rPr>
         <w:tab/>
       </w:r>
       <w:r>
         <w:rPr>
           <w:color w:val="545454"/>
-          <w:highlight w:val="yellow"/>
           <w:shd w:val="clear" w:color="auto" w:fill="FFFFFF"/>
         </w:rPr>
         <w:t>ϵ</w:t>
@@ -11826,15 +11594,11 @@
         </w:rPr>
       </w:pPr>
       <w:r>
-        <w:rPr>
-          <w:highlight w:val="yellow"/>
-        </w:rPr>
-        <w:tab/>
-      </w:r>
-      <w:r>
-        <w:rPr>
-          <w:color w:val="ED7D31" w:themeColor="accent2"/>
-          <w:highlight w:val="yellow"/>
+        <w:tab/>
+      </w:r>
+      <w:r>
+        <w:rPr>
+          <w:color w:val="ED7D31" w:themeColor="accent2"/>
         </w:rPr>
         <w:t>{</w:t>
       </w:r>
@@ -11842,7 +11606,6 @@
       <w:r>
         <w:rPr>
           <w:color w:val="ED7D31" w:themeColor="accent2"/>
-          <w:highlight w:val="yellow"/>
         </w:rPr>
         <w:t>term</w:t>
       </w:r>
@@ -11850,7 +11613,6 @@
       <w:r>
         <w:rPr>
           <w:color w:val="ED7D31" w:themeColor="accent2"/>
-          <w:highlight w:val="yellow"/>
         </w:rPr>
         <w:t>’.type</w:t>
       </w:r>
@@ -11859,7 +11621,6 @@
       <w:r>
         <w:rPr>
           <w:color w:val="ED7D31" w:themeColor="accent2"/>
-          <w:highlight w:val="yellow"/>
         </w:rPr>
         <w:t xml:space="preserve"> := term’.</w:t>
       </w:r>
@@ -11867,7 +11628,6 @@
       <w:r>
         <w:rPr>
           <w:color w:val="ED7D31" w:themeColor="accent2"/>
-          <w:highlight w:val="yellow"/>
         </w:rPr>
         <w:t>i</w:t>
       </w:r>
@@ -11875,7 +11635,6 @@
       <w:r>
         <w:rPr>
           <w:color w:val="ED7D31" w:themeColor="accent2"/>
-          <w:highlight w:val="yellow"/>
         </w:rPr>
         <w:t>}</w:t>
       </w:r>

</xml_diff>

<commit_message>
need holder logic and to find the lovely segfault
</commit_message>
<xml_diff>
--- a/WrittenWork/PascalGrammarDecorated.docx
+++ b/WrittenWork/PascalGrammarDecorated.docx
@@ -2760,7 +2760,14 @@
       </w:r>
       <w:r>
         <w:rPr>
-          <w:b/>
+          <w:color w:val="00B050"/>
+        </w:rPr>
+        <w:t>(1)</w:t>
+      </w:r>
+      <w:r>
+        <w:rPr>
+          <w:b/>
+          <w:color w:val="00B050"/>
         </w:rPr>
         <w:t xml:space="preserve"> </w:t>
       </w:r>
@@ -2820,6 +2827,26 @@
     <w:p>
       <w:pPr>
         <w:rPr>
+          <w:color w:val="00B050"/>
+        </w:rPr>
+      </w:pPr>
+      <w:r>
+        <w:rPr>
+          <w:color w:val="00B050"/>
+        </w:rPr>
+        <w:tab/>
+        <w:t>(1)</w:t>
+      </w:r>
+      <w:r>
+        <w:rPr>
+          <w:color w:val="00B050"/>
+        </w:rPr>
+        <w:t xml:space="preserve"> pop stack</w:t>
+      </w:r>
+    </w:p>
+    <w:p>
+      <w:pPr>
+        <w:rPr>
           <w:color w:val="4472C4" w:themeColor="accent1"/>
         </w:rPr>
       </w:pPr>
@@ -2878,6 +2905,18 @@
         </w:rPr>
         <w:t xml:space="preserve"> </w:t>
       </w:r>
+      <w:r>
+        <w:rPr>
+          <w:color w:val="00B050"/>
+        </w:rPr>
+        <w:t>(1)</w:t>
+      </w:r>
+      <w:r>
+        <w:rPr>
+          <w:color w:val="00B050"/>
+        </w:rPr>
+        <w:t xml:space="preserve"> </w:t>
+      </w:r>
       <w:proofErr w:type="spellStart"/>
       <w:r>
         <w:rPr>
@@ -2930,6 +2969,30 @@
         <w:t>VOID</w:t>
       </w:r>
       <w:proofErr w:type="spellEnd"/>
+    </w:p>
+    <w:p>
+      <w:pPr>
+        <w:rPr>
+          <w:color w:val="00B050"/>
+        </w:rPr>
+      </w:pPr>
+      <w:r>
+        <w:tab/>
+      </w:r>
+      <w:r>
+        <w:rPr>
+          <w:color w:val="00B050"/>
+        </w:rPr>
+        <w:t>(1)</w:t>
+      </w:r>
+      <w:r>
+        <w:rPr>
+          <w:color w:val="00B050"/>
+        </w:rPr>
+        <w:t xml:space="preserve"> pop stack</w:t>
+      </w:r>
+      <w:bookmarkStart w:id="0" w:name="_GoBack"/>
+      <w:bookmarkEnd w:id="0"/>
     </w:p>
     <w:p>
       <w:pPr>
@@ -3107,37 +3170,6 @@
         </w:rPr>
         <w:t xml:space="preserve"> </w:t>
       </w:r>
-      <w:r>
-        <w:rPr>
-          <w:color w:val="00B050"/>
-        </w:rPr>
-        <w:t>1?</w:t>
-      </w:r>
-    </w:p>
-    <w:p>
-      <w:pPr>
-        <w:rPr>
-          <w:color w:val="70AD47" w:themeColor="accent6"/>
-        </w:rPr>
-      </w:pPr>
-      <w:r>
-        <w:rPr>
-          <w:i/>
-        </w:rPr>
-        <w:tab/>
-      </w:r>
-      <w:r>
-        <w:rPr>
-          <w:color w:val="00B050"/>
-        </w:rPr>
-        <w:t>Pop</w:t>
-      </w:r>
-      <w:r>
-        <w:rPr>
-          <w:color w:val="00B050"/>
-        </w:rPr>
-        <w:t xml:space="preserve"> stack?</w:t>
-      </w:r>
     </w:p>
     <w:p>
       <w:pPr>
@@ -4733,7 +4765,6 @@
       </w:r>
       <w:proofErr w:type="spellEnd"/>
     </w:p>
-    <w:p/>
     <w:p>
       <w:pPr>
         <w:rPr>
@@ -10507,8 +10538,6 @@
         </w:rPr>
         <w:tab/>
       </w:r>
-      <w:bookmarkStart w:id="0" w:name="_GoBack"/>
-      <w:bookmarkEnd w:id="0"/>
     </w:p>
     <w:tbl>
       <w:tblPr>

</xml_diff>

<commit_message>
done with offset and mem addr file
</commit_message>
<xml_diff>
--- a/WrittenWork/PascalGrammarDecorated.docx
+++ b/WrittenWork/PascalGrammarDecorated.docx
@@ -2991,8 +2991,6 @@
         </w:rPr>
         <w:t xml:space="preserve"> pop stack</w:t>
       </w:r>
-      <w:bookmarkStart w:id="0" w:name="_GoBack"/>
-      <w:bookmarkEnd w:id="0"/>
     </w:p>
     <w:p>
       <w:pPr>
@@ -4507,7 +4505,6 @@
       </w:r>
     </w:p>
     <w:p/>
-    <w:p/>
     <w:p>
       <w:pPr>
         <w:rPr>
@@ -5591,37 +5588,37 @@
         <w:rPr>
           <w:color w:val="ED7D31" w:themeColor="accent2"/>
         </w:rPr>
+        <w:tab/>
+      </w:r>
+      <w:r>
+        <w:rPr>
+          <w:color w:val="ED7D31" w:themeColor="accent2"/>
+        </w:rPr>
+        <w:t xml:space="preserve">{if </w:t>
+      </w:r>
+      <w:proofErr w:type="gramStart"/>
+      <w:r>
+        <w:rPr>
+          <w:color w:val="ED7D31" w:themeColor="accent2"/>
+        </w:rPr>
+        <w:t>expression !</w:t>
+      </w:r>
+      <w:proofErr w:type="gramEnd"/>
+      <w:r>
+        <w:rPr>
+          <w:color w:val="ED7D31" w:themeColor="accent2"/>
+        </w:rPr>
+        <w:t>= Bool: ERR*}</w:t>
+      </w:r>
+    </w:p>
+    <w:p>
+      <w:pPr>
+        <w:rPr>
+          <w:color w:val="4472C4" w:themeColor="accent1"/>
+        </w:rPr>
+      </w:pPr>
+      <w:r>
         <w:lastRenderedPageBreak/>
-        <w:tab/>
-      </w:r>
-      <w:r>
-        <w:rPr>
-          <w:color w:val="ED7D31" w:themeColor="accent2"/>
-        </w:rPr>
-        <w:t xml:space="preserve">{if </w:t>
-      </w:r>
-      <w:proofErr w:type="gramStart"/>
-      <w:r>
-        <w:rPr>
-          <w:color w:val="ED7D31" w:themeColor="accent2"/>
-        </w:rPr>
-        <w:t>expression !</w:t>
-      </w:r>
-      <w:proofErr w:type="gramEnd"/>
-      <w:r>
-        <w:rPr>
-          <w:color w:val="ED7D31" w:themeColor="accent2"/>
-        </w:rPr>
-        <w:t>= Bool: ERR*}</w:t>
-      </w:r>
-    </w:p>
-    <w:p>
-      <w:pPr>
-        <w:rPr>
-          <w:color w:val="4472C4" w:themeColor="accent1"/>
-        </w:rPr>
-      </w:pPr>
-      <w:r>
         <w:t>14.6.1</w:t>
       </w:r>
       <w:r>
@@ -7516,7 +7513,46 @@
         <w:t>ϵ</w:t>
       </w:r>
     </w:p>
-    <w:p/>
+    <w:p>
+      <w:pPr>
+        <w:rPr>
+          <w:color w:val="ED92C7"/>
+        </w:rPr>
+      </w:pPr>
+      <w:r>
+        <w:rPr>
+          <w:color w:val="ED92C7"/>
+          <w:shd w:val="clear" w:color="auto" w:fill="FFFFFF"/>
+        </w:rPr>
+        <w:tab/>
+      </w:r>
+      <w:proofErr w:type="spellStart"/>
+      <w:proofErr w:type="gramStart"/>
+      <w:r>
+        <w:rPr>
+          <w:color w:val="ED92C7"/>
+        </w:rPr>
+        <w:t>CheckNoMoreParams</w:t>
+      </w:r>
+      <w:proofErr w:type="spellEnd"/>
+      <w:r>
+        <w:rPr>
+          <w:color w:val="ED92C7"/>
+        </w:rPr>
+        <w:t>(</w:t>
+      </w:r>
+      <w:proofErr w:type="gramEnd"/>
+      <w:r>
+        <w:rPr>
+          <w:color w:val="ED92C7"/>
+        </w:rPr>
+        <w:t>)</w:t>
+      </w:r>
+    </w:p>
+    <w:p>
+      <w:bookmarkStart w:id="0" w:name="_GoBack"/>
+      <w:bookmarkEnd w:id="0"/>
+    </w:p>
     <w:p>
       <w:pPr>
         <w:rPr>

</xml_diff>